<commit_message>
Added Problem 1 - Cat, Parrot, and Seed.
</commit_message>
<xml_diff>
--- a/ProblemSolving/Macchi_Craig_ProblemSolving.docx
+++ b/ProblemSolving/Macchi_Craig_ProblemSolving.docx
@@ -3,8 +3,228 @@
 <w:document xmlns:wpc="http://schemas.microsoft.com/office/word/2010/wordprocessingCanvas" xmlns:mo="http://schemas.microsoft.com/office/mac/office/2008/main" xmlns:mc="http://schemas.openxmlformats.org/markup-compatibility/2006" xmlns:mv="urn:schemas-microsoft-com:mac:vml" xmlns:o="urn:schemas-microsoft-com:office:office" xmlns:r="http://schemas.openxmlformats.org/officeDocument/2006/relationships" xmlns:m="http://schemas.openxmlformats.org/officeDocument/2006/math" xmlns:v="urn:schemas-microsoft-com:vml" xmlns:wp14="http://schemas.microsoft.com/office/word/2010/wordprocessingDrawing" xmlns:wp="http://schemas.openxmlformats.org/drawingml/2006/wordprocessingDrawing" xmlns:w10="urn:schemas-microsoft-com:office:word" xmlns:w="http://schemas.openxmlformats.org/wordprocessingml/2006/main" xmlns:w14="http://schemas.microsoft.com/office/word/2010/wordml" xmlns:wpg="http://schemas.microsoft.com/office/word/2010/wordprocessingGroup" xmlns:wpi="http://schemas.microsoft.com/office/word/2010/wordprocessingInk" xmlns:wne="http://schemas.microsoft.com/office/word/2006/wordml" xmlns:wps="http://schemas.microsoft.com/office/word/2010/wordprocessingShape" mc:Ignorable="w14 wp14">
   <w:body>
     <w:p>
+      <w:r>
+        <w:t>1) Define the problem</w:t>
+      </w:r>
+      <w:r>
+        <w:tab/>
+      </w:r>
+      <w:r>
+        <w:tab/>
+      </w:r>
+    </w:p>
+    <w:p/>
+    <w:p>
+      <w:r>
+        <w:t>a) Do this in your own words.</w:t>
+      </w:r>
+      <w:r>
+        <w:tab/>
+      </w:r>
+      <w:r>
+        <w:tab/>
+      </w:r>
+    </w:p>
+    <w:p/>
+    <w:p>
+      <w:r>
+        <w:t>b) What insight can you offer into the problem that is not immediately</w:t>
+      </w:r>
+      <w:r>
+        <w:tab/>
+        <w:t>visible</w:t>
+      </w:r>
+      <w:r>
+        <w:tab/>
+      </w:r>
+      <w:proofErr w:type="gramStart"/>
+      <w:r>
+        <w:t>from</w:t>
+      </w:r>
+      <w:r>
+        <w:tab/>
+      </w:r>
+      <w:proofErr w:type="gramEnd"/>
+    </w:p>
+    <w:p/>
+    <w:p>
+      <w:proofErr w:type="gramStart"/>
+      <w:r>
+        <w:t>the</w:t>
+      </w:r>
+      <w:proofErr w:type="gramEnd"/>
+      <w:r>
+        <w:t xml:space="preserve"> word problem </w:t>
+      </w:r>
+      <w:r>
+        <w:t>alone?</w:t>
+      </w:r>
+      <w:r>
+        <w:tab/>
+      </w:r>
+    </w:p>
+    <w:p/>
+    <w:p>
+      <w:r>
+        <w:t>c) What is the</w:t>
+      </w:r>
+      <w:r>
+        <w:tab/>
+        <w:t>overall</w:t>
+      </w:r>
+      <w:r>
+        <w:tab/>
+        <w:t>goal?</w:t>
+      </w:r>
+      <w:r>
+        <w:tab/>
+      </w:r>
+    </w:p>
+    <w:p/>
+    <w:p/>
+    <w:p>
+      <w:r>
+        <w:t>2) Break the problem apart</w:t>
+      </w:r>
+      <w:r>
+        <w:tab/>
+      </w:r>
+    </w:p>
+    <w:p/>
+    <w:p>
+      <w:r>
+        <w:t>a) What are the constraints?</w:t>
+      </w:r>
+      <w:r>
+        <w:tab/>
+      </w:r>
+    </w:p>
+    <w:p/>
+    <w:p>
+      <w:r>
+        <w:t>b) What are the sub-goals?</w:t>
+      </w:r>
+      <w:r>
+        <w:tab/>
+      </w:r>
+    </w:p>
+    <w:p/>
+    <w:p/>
+    <w:p>
+      <w:r>
+        <w:t>3) Identify potential solutions</w:t>
+      </w:r>
+      <w:r>
+        <w:tab/>
+      </w:r>
+    </w:p>
+    <w:p/>
+    <w:p>
+      <w:r>
+        <w:t>a) For each of</w:t>
+      </w:r>
+      <w:r>
+        <w:tab/>
+        <w:t>the sub-problems you’ve discussed in #2, what is</w:t>
+      </w:r>
+      <w:r>
+        <w:tab/>
+        <w:t>a possible solution?</w:t>
+      </w:r>
+      <w:r>
+        <w:tab/>
+      </w:r>
+    </w:p>
+    <w:p/>
+    <w:p/>
+    <w:p>
+      <w:r>
+        <w:t>4) Evaluate each potential solution</w:t>
+      </w:r>
+    </w:p>
+    <w:p/>
+    <w:p>
+      <w:r>
+        <w:t>a) Does each solution meet the goals?</w:t>
+      </w:r>
+      <w:r>
+        <w:tab/>
+      </w:r>
+    </w:p>
+    <w:p/>
+    <w:p>
+      <w:r>
+        <w:t>b) Will</w:t>
+      </w:r>
+      <w:r>
+        <w:tab/>
+        <w:t xml:space="preserve">each </w:t>
+      </w:r>
+      <w:r>
+        <w:t>solution wo</w:t>
+      </w:r>
+      <w:r>
+        <w:t xml:space="preserve">rk for ALL </w:t>
+      </w:r>
+      <w:r>
+        <w:t>cases?</w:t>
+      </w:r>
+      <w:r>
+        <w:tab/>
+      </w:r>
+    </w:p>
+    <w:p/>
+    <w:p/>
+    <w:p>
       <w:bookmarkStart w:id="0" w:name="_GoBack"/>
       <w:bookmarkEnd w:id="0"/>
+      <w:r>
+        <w:t xml:space="preserve">5) Choose a solution and develop a plan to implement </w:t>
+      </w:r>
+      <w:r>
+        <w:t>it.</w:t>
+      </w:r>
+      <w:r>
+        <w:tab/>
+      </w:r>
+    </w:p>
+    <w:p/>
+    <w:p>
+      <w:r>
+        <w:t>a</w:t>
+      </w:r>
+      <w:r>
+        <w:t>) Explain the solution in full.</w:t>
+      </w:r>
+    </w:p>
+    <w:p/>
+    <w:p>
+      <w:r>
+        <w:t>b) Describe some test cases</w:t>
+      </w:r>
+      <w:r>
+        <w:tab/>
+        <w:t>you tried out to make sure it works. (You</w:t>
+      </w:r>
+      <w:r>
+        <w:tab/>
+        <w:t>can</w:t>
+      </w:r>
+      <w:r>
+        <w:tab/>
+        <w:t>include drawings and diagrams as part of</w:t>
+      </w:r>
+      <w:r>
+        <w:tab/>
+        <w:t>your explanation as long as</w:t>
+      </w:r>
+      <w:r>
+        <w:tab/>
+        <w:t xml:space="preserve">they are clearly communicating the </w:t>
+      </w:r>
+      <w:r>
+        <w:t>solution).</w:t>
+      </w:r>
     </w:p>
     <w:sectPr>
       <w:headerReference w:type="even" r:id="rId8"/>
@@ -1546,7 +1766,7 @@
 </file>
 
 <file path=customXml/itemProps1.xml><?xml version="1.0" encoding="utf-8"?>
-<ds:datastoreItem xmlns:ds="http://schemas.openxmlformats.org/officeDocument/2006/customXml" ds:itemID="{C6867547-89F4-8145-A00A-C0D9072CFB82}">
+<ds:datastoreItem xmlns:ds="http://schemas.openxmlformats.org/officeDocument/2006/customXml" ds:itemID="{1AB74AB6-7653-4744-9C75-0A890A8AFFC4}">
   <ds:schemaRefs>
     <ds:schemaRef ds:uri="http://schemas.openxmlformats.org/officeDocument/2006/bibliography"/>
   </ds:schemaRefs>

</xml_diff>

<commit_message>
Problem 1 - Identified Sub-goals and constraints
</commit_message>
<xml_diff>
--- a/ProblemSolving/Macchi_Craig_ProblemSolving.docx
+++ b/ProblemSolving/Macchi_Craig_ProblemSolving.docx
@@ -4,180 +4,201 @@
   <w:body>
     <w:p>
       <w:r>
-        <w:t>1) Define the problem</w:t>
-      </w:r>
-      <w:r>
-        <w:tab/>
-      </w:r>
-      <w:r>
-        <w:tab/>
-      </w:r>
-    </w:p>
-    <w:p/>
-    <w:p>
-      <w:r>
-        <w:t>a) Do this in your own words.</w:t>
-      </w:r>
-      <w:r>
-        <w:tab/>
-      </w:r>
-      <w:r>
-        <w:tab/>
-      </w:r>
-    </w:p>
-    <w:p/>
-    <w:p>
-      <w:r>
-        <w:t>b) What insight can you offer into the problem that is not immediately</w:t>
-      </w:r>
-      <w:r>
-        <w:tab/>
-        <w:t>visible</w:t>
-      </w:r>
-      <w:r>
-        <w:tab/>
-      </w:r>
-      <w:proofErr w:type="gramStart"/>
-      <w:r>
-        <w:t>from</w:t>
-      </w:r>
-      <w:r>
-        <w:tab/>
-      </w:r>
-      <w:proofErr w:type="gramEnd"/>
-    </w:p>
-    <w:p/>
-    <w:p>
-      <w:proofErr w:type="gramStart"/>
-      <w:r>
-        <w:t>the</w:t>
-      </w:r>
-      <w:proofErr w:type="gramEnd"/>
-      <w:r>
-        <w:t xml:space="preserve"> word problem </w:t>
-      </w:r>
-      <w:r>
-        <w:t>alone?</w:t>
-      </w:r>
-      <w:r>
-        <w:tab/>
-      </w:r>
-    </w:p>
-    <w:p/>
-    <w:p>
-      <w:r>
-        <w:t>c) What is the</w:t>
-      </w:r>
-      <w:r>
-        <w:tab/>
-        <w:t>overall</w:t>
-      </w:r>
-      <w:r>
-        <w:tab/>
-        <w:t>goal?</w:t>
-      </w:r>
-      <w:r>
-        <w:tab/>
-      </w:r>
-    </w:p>
-    <w:p/>
-    <w:p/>
-    <w:p>
-      <w:r>
-        <w:t>2) Break the problem apart</w:t>
-      </w:r>
-      <w:r>
-        <w:tab/>
-      </w:r>
-    </w:p>
-    <w:p/>
-    <w:p>
-      <w:r>
-        <w:t>a) What are the constraints?</w:t>
-      </w:r>
-      <w:r>
-        <w:tab/>
-      </w:r>
-    </w:p>
-    <w:p/>
-    <w:p>
-      <w:r>
-        <w:t>b) What are the sub-goals?</w:t>
-      </w:r>
-      <w:r>
-        <w:tab/>
-      </w:r>
-    </w:p>
-    <w:p/>
-    <w:p/>
-    <w:p>
-      <w:r>
-        <w:t>3) Identify potential solutions</w:t>
-      </w:r>
-      <w:r>
-        <w:tab/>
-      </w:r>
-    </w:p>
-    <w:p/>
-    <w:p>
-      <w:r>
-        <w:t>a) For each of</w:t>
-      </w:r>
-      <w:r>
-        <w:tab/>
-        <w:t>the sub-problems you’ve discussed in #2, what is</w:t>
-      </w:r>
-      <w:r>
-        <w:tab/>
-        <w:t>a possible solution?</w:t>
-      </w:r>
-      <w:r>
-        <w:tab/>
-      </w:r>
-    </w:p>
-    <w:p/>
-    <w:p/>
-    <w:p>
-      <w:r>
-        <w:t>4) Evaluate each potential solution</w:t>
-      </w:r>
-    </w:p>
-    <w:p/>
-    <w:p>
-      <w:r>
-        <w:t>a) Does each solution meet the goals?</w:t>
-      </w:r>
-      <w:r>
-        <w:tab/>
-      </w:r>
-    </w:p>
-    <w:p/>
-    <w:p>
-      <w:r>
-        <w:t>b) Will</w:t>
-      </w:r>
-      <w:r>
-        <w:tab/>
-        <w:t xml:space="preserve">each </w:t>
-      </w:r>
-      <w:r>
-        <w:t>solution wo</w:t>
-      </w:r>
-      <w:r>
-        <w:t xml:space="preserve">rk for ALL </w:t>
-      </w:r>
-      <w:r>
-        <w:t>cases?</w:t>
-      </w:r>
-      <w:r>
-        <w:tab/>
-      </w:r>
-    </w:p>
-    <w:p/>
-    <w:p/>
-    <w:p>
+        <w:t>A Cat, a Parrot, and a Bag of Seed:</w:t>
+      </w:r>
+    </w:p>
+    <w:p/>
+    <w:p>
+      <w:r>
+        <w:t>The problem is that the man needs to transport each item across the river and he doesn’t have the space to do so in one trip.</w:t>
+      </w:r>
+      <w:r>
+        <w:t xml:space="preserve">  The man will have to have a solution that involves bringing one item at a time, but not leaving two items behind that will consume one another.</w:t>
+      </w:r>
+    </w:p>
+    <w:p/>
+    <w:p>
+      <w:r>
+        <w:t>The constraints of the problem are limited to having space on the boat to only bring one item at a time with the man across the river.   A second constraint is being able to leave two items alone while transporting across the river that could consume the other.  The sub-goal will be evaluating what two items can be left behind.</w:t>
+      </w:r>
       <w:bookmarkStart w:id="0" w:name="_GoBack"/>
       <w:bookmarkEnd w:id="0"/>
+    </w:p>
+    <w:p/>
+    <w:p>
+      <w:r>
+        <w:t>1) Define the problem</w:t>
+      </w:r>
+      <w:r>
+        <w:tab/>
+      </w:r>
+      <w:r>
+        <w:tab/>
+      </w:r>
+    </w:p>
+    <w:p/>
+    <w:p>
+      <w:r>
+        <w:t>a) Do this in your own words.</w:t>
+      </w:r>
+      <w:r>
+        <w:tab/>
+      </w:r>
+      <w:r>
+        <w:tab/>
+      </w:r>
+    </w:p>
+    <w:p/>
+    <w:p>
+      <w:r>
+        <w:t>b) What insight can you offer into the problem that is not immediately</w:t>
+      </w:r>
+      <w:r>
+        <w:tab/>
+        <w:t>visible</w:t>
+      </w:r>
+      <w:r>
+        <w:tab/>
+      </w:r>
+      <w:proofErr w:type="gramStart"/>
+      <w:r>
+        <w:t>from</w:t>
+      </w:r>
+      <w:r>
+        <w:tab/>
+      </w:r>
+      <w:proofErr w:type="gramEnd"/>
+    </w:p>
+    <w:p/>
+    <w:p>
+      <w:proofErr w:type="gramStart"/>
+      <w:r>
+        <w:t>the</w:t>
+      </w:r>
+      <w:proofErr w:type="gramEnd"/>
+      <w:r>
+        <w:t xml:space="preserve"> word problem </w:t>
+      </w:r>
+      <w:r>
+        <w:t>alone?</w:t>
+      </w:r>
+      <w:r>
+        <w:tab/>
+      </w:r>
+    </w:p>
+    <w:p/>
+    <w:p>
+      <w:r>
+        <w:t>c) What is the</w:t>
+      </w:r>
+      <w:r>
+        <w:tab/>
+        <w:t>overall</w:t>
+      </w:r>
+      <w:r>
+        <w:tab/>
+        <w:t>goal?</w:t>
+      </w:r>
+      <w:r>
+        <w:tab/>
+      </w:r>
+    </w:p>
+    <w:p/>
+    <w:p/>
+    <w:p>
+      <w:r>
+        <w:t>2) Break the problem apart</w:t>
+      </w:r>
+      <w:r>
+        <w:tab/>
+      </w:r>
+    </w:p>
+    <w:p/>
+    <w:p>
+      <w:r>
+        <w:t>a) What are the constraints?</w:t>
+      </w:r>
+      <w:r>
+        <w:tab/>
+      </w:r>
+    </w:p>
+    <w:p/>
+    <w:p>
+      <w:r>
+        <w:t>b) What are the sub-goals?</w:t>
+      </w:r>
+      <w:r>
+        <w:tab/>
+      </w:r>
+    </w:p>
+    <w:p/>
+    <w:p/>
+    <w:p>
+      <w:r>
+        <w:t>3) Identify potential solutions</w:t>
+      </w:r>
+      <w:r>
+        <w:tab/>
+      </w:r>
+    </w:p>
+    <w:p/>
+    <w:p>
+      <w:r>
+        <w:t>a) For each of</w:t>
+      </w:r>
+      <w:r>
+        <w:tab/>
+        <w:t>the sub-problems you’ve discussed in #2, what is</w:t>
+      </w:r>
+      <w:r>
+        <w:tab/>
+        <w:t>a possible solution?</w:t>
+      </w:r>
+      <w:r>
+        <w:tab/>
+      </w:r>
+    </w:p>
+    <w:p/>
+    <w:p/>
+    <w:p>
+      <w:r>
+        <w:t>4) Evaluate each potential solution</w:t>
+      </w:r>
+    </w:p>
+    <w:p/>
+    <w:p>
+      <w:r>
+        <w:t>a) Does each solution meet the goals?</w:t>
+      </w:r>
+      <w:r>
+        <w:tab/>
+      </w:r>
+    </w:p>
+    <w:p/>
+    <w:p>
+      <w:r>
+        <w:t>b) Will</w:t>
+      </w:r>
+      <w:r>
+        <w:tab/>
+        <w:t xml:space="preserve">each </w:t>
+      </w:r>
+      <w:r>
+        <w:t>solution wo</w:t>
+      </w:r>
+      <w:r>
+        <w:t xml:space="preserve">rk for ALL </w:t>
+      </w:r>
+      <w:r>
+        <w:t>cases?</w:t>
+      </w:r>
+      <w:r>
+        <w:tab/>
+      </w:r>
+    </w:p>
+    <w:p/>
+    <w:p/>
+    <w:p>
       <w:r>
         <w:t xml:space="preserve">5) Choose a solution and develop a plan to implement </w:t>
       </w:r>
@@ -1766,7 +1787,7 @@
 </file>
 
 <file path=customXml/itemProps1.xml><?xml version="1.0" encoding="utf-8"?>
-<ds:datastoreItem xmlns:ds="http://schemas.openxmlformats.org/officeDocument/2006/customXml" ds:itemID="{1AB74AB6-7653-4744-9C75-0A890A8AFFC4}">
+<ds:datastoreItem xmlns:ds="http://schemas.openxmlformats.org/officeDocument/2006/customXml" ds:itemID="{27C5D422-2172-BB45-A131-CC5C783033B4}">
   <ds:schemaRefs>
     <ds:schemaRef ds:uri="http://schemas.openxmlformats.org/officeDocument/2006/bibliography"/>
   </ds:schemaRefs>

</xml_diff>

<commit_message>
Problem 1 - Added potential solutions
</commit_message>
<xml_diff>
--- a/ProblemSolving/Macchi_Craig_ProblemSolving.docx
+++ b/ProblemSolving/Macchi_Craig_ProblemSolving.docx
@@ -19,10 +19,37 @@
     <w:p/>
     <w:p>
       <w:r>
-        <w:t>The constraints of the problem are limited to having space on the boat to only bring one item at a time with the man across the river.   A second constraint is being able to leave two items alone while transporting across the river that could consume the other.  The sub-goal will be evaluating what two items can be left behind.</w:t>
+        <w:t>The constraints of the problem are limited to having space on the boat to only bring one item at a time with the man across the river.   A second constraint is being able to leave two items alone while transporting across the river that could consume the other.  The sub-goal will be evaluating what two items can be left behind</w:t>
+      </w:r>
+      <w:r>
+        <w:t xml:space="preserve"> and what two items can be left together on the other side.</w:t>
+      </w:r>
+    </w:p>
+    <w:p/>
+    <w:p>
+      <w:r>
+        <w:t>The only</w:t>
+      </w:r>
+      <w:r>
+        <w:t xml:space="preserve"> potential</w:t>
+      </w:r>
+      <w:r>
+        <w:t xml:space="preserve"> solution</w:t>
+      </w:r>
+      <w:r>
+        <w:t>s are</w:t>
+      </w:r>
+      <w:r>
+        <w:t xml:space="preserve"> to leave</w:t>
+      </w:r>
+      <w:r>
+        <w:t xml:space="preserve"> the cat and the seed together without one of the items being consumed</w:t>
       </w:r>
       <w:bookmarkStart w:id="0" w:name="_GoBack"/>
       <w:bookmarkEnd w:id="0"/>
+      <w:r>
+        <w:t>.  There are not any other options to pair the items together.</w:t>
+      </w:r>
     </w:p>
     <w:p/>
     <w:p>
@@ -59,25 +86,16 @@
       </w:r>
       <w:r>
         <w:tab/>
-      </w:r>
-      <w:proofErr w:type="gramStart"/>
-      <w:r>
         <w:t>from</w:t>
       </w:r>
       <w:r>
         <w:tab/>
       </w:r>
-      <w:proofErr w:type="gramEnd"/>
-    </w:p>
-    <w:p/>
-    <w:p>
-      <w:proofErr w:type="gramStart"/>
-      <w:r>
-        <w:t>the</w:t>
-      </w:r>
-      <w:proofErr w:type="gramEnd"/>
-      <w:r>
-        <w:t xml:space="preserve"> word problem </w:t>
+    </w:p>
+    <w:p/>
+    <w:p>
+      <w:r>
+        <w:t xml:space="preserve">the word problem </w:t>
       </w:r>
       <w:r>
         <w:t>alone?</w:t>
@@ -1787,7 +1805,7 @@
 </file>
 
 <file path=customXml/itemProps1.xml><?xml version="1.0" encoding="utf-8"?>
-<ds:datastoreItem xmlns:ds="http://schemas.openxmlformats.org/officeDocument/2006/customXml" ds:itemID="{27C5D422-2172-BB45-A131-CC5C783033B4}">
+<ds:datastoreItem xmlns:ds="http://schemas.openxmlformats.org/officeDocument/2006/customXml" ds:itemID="{A7CC719D-6969-FF47-8F70-49932D6B736F}">
   <ds:schemaRefs>
     <ds:schemaRef ds:uri="http://schemas.openxmlformats.org/officeDocument/2006/bibliography"/>
   </ds:schemaRefs>

</xml_diff>

<commit_message>
Problem 1 - Updated solution and theory
</commit_message>
<xml_diff>
--- a/ProblemSolving/Macchi_Craig_ProblemSolving.docx
+++ b/ProblemSolving/Macchi_Craig_ProblemSolving.docx
@@ -43,13 +43,113 @@
         <w:t xml:space="preserve"> to leave</w:t>
       </w:r>
       <w:r>
-        <w:t xml:space="preserve"> the cat and the seed together without one of the items being consumed</w:t>
+        <w:t xml:space="preserve"> the cat and the seed together without one of the items being consumed.  There are not any other options to pair the items together.</w:t>
+      </w:r>
+    </w:p>
+    <w:p/>
+    <w:p>
+      <w:r>
+        <w:t>The potential and only solution would not meet the goals for the man.  Once the man took the parrot across the river he would leave the cat and seed behind.  His next trip would involve taking the cat or seed with him.  Which in either event would end with an item being consumed.  If he</w:t>
+      </w:r>
+      <w:r>
+        <w:t xml:space="preserve"> took the seed on the second trip, it would be consumed by the parrot when he went back to get the cat.  If he took the cat on the second trip, the cat would consume the parrot when going back </w:t>
+      </w:r>
+      <w:r>
+        <w:t xml:space="preserve">for the seed.  The only option </w:t>
+      </w:r>
+      <w:r>
+        <w:t>the man has is to lose one of the items.</w:t>
+      </w:r>
+    </w:p>
+    <w:p/>
+    <w:p>
+      <w:r>
+        <w:t>In order to test the accuracy of the theory above the break down of each avenue is below:</w:t>
+      </w:r>
+    </w:p>
+    <w:p/>
+    <w:p>
+      <w:r>
+        <w:t>Cat = c;</w:t>
+      </w:r>
+    </w:p>
+    <w:p>
+      <w:r>
+        <w:t>Parrot = p;</w:t>
+      </w:r>
+    </w:p>
+    <w:p>
+      <w:r>
+        <w:t>Seed = s;</w:t>
+      </w:r>
+    </w:p>
+    <w:p/>
+    <w:p>
+      <w:r>
+        <w:t>In order for the solution to work c &amp; p or p &amp; s can’t be together.</w:t>
+      </w:r>
+    </w:p>
+    <w:p/>
+    <w:p>
+      <w:r>
+        <w:t xml:space="preserve">Man takes c leaving </w:t>
+      </w:r>
+      <w:proofErr w:type="spellStart"/>
+      <w:r>
+        <w:t>p&amp;s</w:t>
+      </w:r>
+      <w:proofErr w:type="spellEnd"/>
+      <w:r>
+        <w:t xml:space="preserve"> together = Unsuccessful</w:t>
+      </w:r>
+    </w:p>
+    <w:p/>
+    <w:p>
+      <w:r>
+        <w:t xml:space="preserve">Man takes p leaving </w:t>
+      </w:r>
+      <w:proofErr w:type="spellStart"/>
+      <w:r>
+        <w:t>c&amp;s</w:t>
+      </w:r>
+      <w:proofErr w:type="spellEnd"/>
+      <w:r>
+        <w:t xml:space="preserve"> together = Successful</w:t>
+      </w:r>
+    </w:p>
+    <w:p>
+      <w:r>
+        <w:t>Man takes c leaving s behind and going to p = Successful</w:t>
+      </w:r>
+    </w:p>
+    <w:p>
+      <w:r>
+        <w:t>Man leaves c &amp; p together and going to s = Unsuccessful</w:t>
+      </w:r>
+    </w:p>
+    <w:p/>
+    <w:p>
+      <w:r>
+        <w:t>Man take s leaving c &amp; p together = Unsuccessful</w:t>
+      </w:r>
+    </w:p>
+    <w:p/>
+    <w:p>
+      <w:r>
+        <w:lastRenderedPageBreak/>
+        <w:t>The 2</w:t>
+      </w:r>
+      <w:r>
+        <w:rPr>
+          <w:vertAlign w:val="superscript"/>
+        </w:rPr>
+        <w:t>nd</w:t>
+      </w:r>
+      <w:r>
+        <w:t xml:space="preserve"> theory has a shot at being successful initially, but is not able to be completed as there is no way to get through the three items without leaving two together that would consume one.</w:t>
       </w:r>
       <w:bookmarkStart w:id="0" w:name="_GoBack"/>
       <w:bookmarkEnd w:id="0"/>
-      <w:r>
-        <w:t>.  There are not any other options to pair the items together.</w:t>
-      </w:r>
     </w:p>
     <w:p/>
     <w:p>
@@ -86,16 +186,25 @@
       </w:r>
       <w:r>
         <w:tab/>
+      </w:r>
+      <w:proofErr w:type="gramStart"/>
+      <w:r>
         <w:t>from</w:t>
       </w:r>
       <w:r>
         <w:tab/>
       </w:r>
-    </w:p>
-    <w:p/>
-    <w:p>
-      <w:r>
-        <w:t xml:space="preserve">the word problem </w:t>
+      <w:proofErr w:type="gramEnd"/>
+    </w:p>
+    <w:p/>
+    <w:p>
+      <w:proofErr w:type="gramStart"/>
+      <w:r>
+        <w:t>the</w:t>
+      </w:r>
+      <w:proofErr w:type="gramEnd"/>
+      <w:r>
+        <w:t xml:space="preserve"> word problem </w:t>
       </w:r>
       <w:r>
         <w:t>alone?</w:t>
@@ -1805,7 +1914,7 @@
 </file>
 
 <file path=customXml/itemProps1.xml><?xml version="1.0" encoding="utf-8"?>
-<ds:datastoreItem xmlns:ds="http://schemas.openxmlformats.org/officeDocument/2006/customXml" ds:itemID="{A7CC719D-6969-FF47-8F70-49932D6B736F}">
+<ds:datastoreItem xmlns:ds="http://schemas.openxmlformats.org/officeDocument/2006/customXml" ds:itemID="{7F277BCC-589C-A248-BDDB-3DE0AD7A1EF2}">
   <ds:schemaRefs>
     <ds:schemaRef ds:uri="http://schemas.openxmlformats.org/officeDocument/2006/bibliography"/>
   </ds:schemaRefs>

</xml_diff>

<commit_message>
Problem 1 - edit to Theory portion
</commit_message>
<xml_diff>
--- a/ProblemSolving/Macchi_Craig_ProblemSolving.docx
+++ b/ProblemSolving/Macchi_Craig_ProblemSolving.docx
@@ -86,10 +86,36 @@
     <w:p/>
     <w:p>
       <w:r>
-        <w:t>In order for the solution to work c &amp; p or p &amp; s can’t be together.</w:t>
-      </w:r>
-    </w:p>
-    <w:p/>
+        <w:t xml:space="preserve">In order for </w:t>
+      </w:r>
+      <w:r>
+        <w:t xml:space="preserve">the solution to work </w:t>
+      </w:r>
+      <w:proofErr w:type="spellStart"/>
+      <w:r>
+        <w:t>c&amp;p</w:t>
+      </w:r>
+      <w:proofErr w:type="spellEnd"/>
+      <w:r>
+        <w:t xml:space="preserve"> or </w:t>
+      </w:r>
+      <w:proofErr w:type="spellStart"/>
+      <w:r>
+        <w:t>p&amp;</w:t>
+      </w:r>
+      <w:r>
+        <w:t>s</w:t>
+      </w:r>
+      <w:proofErr w:type="spellEnd"/>
+      <w:r>
+        <w:t xml:space="preserve"> can’t be together.</w:t>
+      </w:r>
+    </w:p>
+    <w:p>
+      <w:r>
+        <w:t>Theory 1</w:t>
+      </w:r>
+    </w:p>
     <w:p>
       <w:r>
         <w:t xml:space="preserve">Man takes c leaving </w:t>
@@ -106,6 +132,11 @@
     <w:p/>
     <w:p>
       <w:r>
+        <w:t>Theory 2</w:t>
+      </w:r>
+    </w:p>
+    <w:p>
+      <w:r>
         <w:t xml:space="preserve">Man takes p leaving </w:t>
       </w:r>
       <w:proofErr w:type="spellStart"/>
@@ -124,19 +155,42 @@
     </w:p>
     <w:p>
       <w:r>
-        <w:t>Man leaves c &amp; p together and going to s = Unsuccessful</w:t>
-      </w:r>
-    </w:p>
-    <w:p/>
-    <w:p>
-      <w:r>
-        <w:t>Man take s leaving c &amp; p together = Unsuccessful</w:t>
-      </w:r>
-    </w:p>
-    <w:p/>
-    <w:p>
-      <w:r>
-        <w:lastRenderedPageBreak/>
+        <w:t>Man leaves c</w:t>
+      </w:r>
+      <w:bookmarkStart w:id="0" w:name="_GoBack"/>
+      <w:bookmarkEnd w:id="0"/>
+      <w:r>
+        <w:t>&amp;</w:t>
+      </w:r>
+      <w:r>
+        <w:t>p together and going to s = Unsuccessful</w:t>
+      </w:r>
+    </w:p>
+    <w:p/>
+    <w:p>
+      <w:r>
+        <w:t>Theory 3</w:t>
+      </w:r>
+    </w:p>
+    <w:p>
+      <w:r>
+        <w:t xml:space="preserve">Man take s leaving </w:t>
+      </w:r>
+      <w:proofErr w:type="spellStart"/>
+      <w:r>
+        <w:t>c&amp;</w:t>
+      </w:r>
+      <w:r>
+        <w:t>p</w:t>
+      </w:r>
+      <w:proofErr w:type="spellEnd"/>
+      <w:r>
+        <w:t xml:space="preserve"> together = Unsuccessful</w:t>
+      </w:r>
+    </w:p>
+    <w:p/>
+    <w:p>
+      <w:r>
         <w:t>The 2</w:t>
       </w:r>
       <w:r>
@@ -148,8 +202,6 @@
       <w:r>
         <w:t xml:space="preserve"> theory has a shot at being successful initially, but is not able to be completed as there is no way to get through the three items without leaving two together that would consume one.</w:t>
       </w:r>
-      <w:bookmarkStart w:id="0" w:name="_GoBack"/>
-      <w:bookmarkEnd w:id="0"/>
     </w:p>
     <w:p/>
     <w:p>
@@ -1914,7 +1966,7 @@
 </file>
 
 <file path=customXml/itemProps1.xml><?xml version="1.0" encoding="utf-8"?>
-<ds:datastoreItem xmlns:ds="http://schemas.openxmlformats.org/officeDocument/2006/customXml" ds:itemID="{7F277BCC-589C-A248-BDDB-3DE0AD7A1EF2}">
+<ds:datastoreItem xmlns:ds="http://schemas.openxmlformats.org/officeDocument/2006/customXml" ds:itemID="{9254D9B8-8799-9545-AEF9-321C832286E5}">
   <ds:schemaRefs>
     <ds:schemaRef ds:uri="http://schemas.openxmlformats.org/officeDocument/2006/bibliography"/>
   </ds:schemaRefs>

</xml_diff>

<commit_message>
Problem 2 - Socks in the Dark added.
</commit_message>
<xml_diff>
--- a/ProblemSolving/Macchi_Craig_ProblemSolving.docx
+++ b/ProblemSolving/Macchi_Craig_ProblemSolving.docx
@@ -4,6 +4,9 @@
   <w:body>
     <w:p>
       <w:r>
+        <w:t xml:space="preserve">Problem 1 - </w:t>
+      </w:r>
+      <w:r>
         <w:t>A Cat, a Parrot, and a Bag of Seed:</w:t>
       </w:r>
     </w:p>
@@ -155,15 +158,18 @@
     </w:p>
     <w:p>
       <w:r>
-        <w:t>Man leaves c</w:t>
-      </w:r>
-      <w:bookmarkStart w:id="0" w:name="_GoBack"/>
-      <w:bookmarkEnd w:id="0"/>
-      <w:r>
-        <w:t>&amp;</w:t>
-      </w:r>
-      <w:r>
-        <w:t>p together and going to s = Unsuccessful</w:t>
+        <w:t xml:space="preserve">Man leaves </w:t>
+      </w:r>
+      <w:proofErr w:type="spellStart"/>
+      <w:r>
+        <w:t>c&amp;</w:t>
+      </w:r>
+      <w:r>
+        <w:t>p</w:t>
+      </w:r>
+      <w:proofErr w:type="spellEnd"/>
+      <w:r>
+        <w:t xml:space="preserve"> together and going to s = Unsuccessful</w:t>
       </w:r>
     </w:p>
     <w:p/>
@@ -202,6 +208,23 @@
       <w:r>
         <w:t xml:space="preserve"> theory has a shot at being successful initially, but is not able to be completed as there is no way to get through the three items without leaving two together that would consume one.</w:t>
       </w:r>
+    </w:p>
+    <w:p/>
+    <w:p>
+      <w:r>
+        <w:t>Problem 2 - Socks in the Dark:</w:t>
+      </w:r>
+    </w:p>
+    <w:p/>
+    <w:p>
+      <w:r>
+        <w:t>The problem is breaking down all of the odds of every scenario that can occur when picking a sock in the dark.</w:t>
+      </w:r>
+      <w:r>
+        <w:t xml:space="preserve">  There is a guaranteed solution for each to occur, but to resolve is to break down when it will occur.  </w:t>
+      </w:r>
+      <w:bookmarkStart w:id="0" w:name="_GoBack"/>
+      <w:bookmarkEnd w:id="0"/>
     </w:p>
     <w:p/>
     <w:p>
@@ -1966,7 +1989,7 @@
 </file>
 
 <file path=customXml/itemProps1.xml><?xml version="1.0" encoding="utf-8"?>
-<ds:datastoreItem xmlns:ds="http://schemas.openxmlformats.org/officeDocument/2006/customXml" ds:itemID="{9254D9B8-8799-9545-AEF9-321C832286E5}">
+<ds:datastoreItem xmlns:ds="http://schemas.openxmlformats.org/officeDocument/2006/customXml" ds:itemID="{09CC0179-46B9-8946-82B5-90BFBE9B5357}">
   <ds:schemaRefs>
     <ds:schemaRef ds:uri="http://schemas.openxmlformats.org/officeDocument/2006/bibliography"/>
   </ds:schemaRefs>

</xml_diff>

<commit_message>
Problem  2 - font edit
</commit_message>
<xml_diff>
--- a/ProblemSolving/Macchi_Craig_ProblemSolving.docx
+++ b/ProblemSolving/Macchi_Craig_ProblemSolving.docx
@@ -92,26 +92,10 @@
         <w:t xml:space="preserve">In order for </w:t>
       </w:r>
       <w:r>
-        <w:t xml:space="preserve">the solution to work </w:t>
-      </w:r>
-      <w:proofErr w:type="spellStart"/>
-      <w:r>
-        <w:t>c&amp;p</w:t>
-      </w:r>
-      <w:proofErr w:type="spellEnd"/>
-      <w:r>
-        <w:t xml:space="preserve"> or </w:t>
-      </w:r>
-      <w:proofErr w:type="spellStart"/>
-      <w:r>
-        <w:t>p&amp;</w:t>
-      </w:r>
-      <w:r>
-        <w:t>s</w:t>
-      </w:r>
-      <w:proofErr w:type="spellEnd"/>
-      <w:r>
-        <w:t xml:space="preserve"> can’t be together.</w:t>
+        <w:t>the solution to work c&amp;p or p&amp;</w:t>
+      </w:r>
+      <w:r>
+        <w:t>s can’t be together.</w:t>
       </w:r>
     </w:p>
     <w:p>
@@ -121,15 +105,7 @@
     </w:p>
     <w:p>
       <w:r>
-        <w:t xml:space="preserve">Man takes c leaving </w:t>
-      </w:r>
-      <w:proofErr w:type="spellStart"/>
-      <w:r>
-        <w:t>p&amp;s</w:t>
-      </w:r>
-      <w:proofErr w:type="spellEnd"/>
-      <w:r>
-        <w:t xml:space="preserve"> together = Unsuccessful</w:t>
+        <w:t>Man takes c leaving p&amp;s together = Unsuccessful</w:t>
       </w:r>
     </w:p>
     <w:p/>
@@ -140,15 +116,7 @@
     </w:p>
     <w:p>
       <w:r>
-        <w:t xml:space="preserve">Man takes p leaving </w:t>
-      </w:r>
-      <w:proofErr w:type="spellStart"/>
-      <w:r>
-        <w:t>c&amp;s</w:t>
-      </w:r>
-      <w:proofErr w:type="spellEnd"/>
-      <w:r>
-        <w:t xml:space="preserve"> together = Successful</w:t>
+        <w:t>Man takes p leaving c&amp;s together = Successful</w:t>
       </w:r>
     </w:p>
     <w:p>
@@ -158,18 +126,10 @@
     </w:p>
     <w:p>
       <w:r>
-        <w:t xml:space="preserve">Man leaves </w:t>
-      </w:r>
-      <w:proofErr w:type="spellStart"/>
-      <w:r>
-        <w:t>c&amp;</w:t>
-      </w:r>
-      <w:r>
-        <w:t>p</w:t>
-      </w:r>
-      <w:proofErr w:type="spellEnd"/>
-      <w:r>
-        <w:t xml:space="preserve"> together and going to s = Unsuccessful</w:t>
+        <w:t>Man leaves c&amp;</w:t>
+      </w:r>
+      <w:r>
+        <w:t>p together and going to s = Unsuccessful</w:t>
       </w:r>
     </w:p>
     <w:p/>
@@ -180,18 +140,10 @@
     </w:p>
     <w:p>
       <w:r>
-        <w:t xml:space="preserve">Man take s leaving </w:t>
-      </w:r>
-      <w:proofErr w:type="spellStart"/>
-      <w:r>
-        <w:t>c&amp;</w:t>
-      </w:r>
-      <w:r>
-        <w:t>p</w:t>
-      </w:r>
-      <w:proofErr w:type="spellEnd"/>
-      <w:r>
-        <w:t xml:space="preserve"> together = Unsuccessful</w:t>
+        <w:t>Man take s leaving c&amp;</w:t>
+      </w:r>
+      <w:r>
+        <w:t>p together = Unsuccessful</w:t>
       </w:r>
     </w:p>
     <w:p/>
@@ -221,7 +173,22 @@
         <w:t>The problem is breaking down all of the odds of every scenario that can occur when picking a sock in the dark.</w:t>
       </w:r>
       <w:r>
-        <w:t xml:space="preserve">  There is a guaranteed solution for each to occur, but to resolve is to break down when it will occur.  </w:t>
+        <w:t xml:space="preserve">  There is a guaranteed solution for each to occur, but to resolve</w:t>
+      </w:r>
+      <w:r>
+        <w:t xml:space="preserve"> this problem</w:t>
+      </w:r>
+      <w:r>
+        <w:t xml:space="preserve"> is to break down </w:t>
+      </w:r>
+      <w:r>
+        <w:rPr>
+          <w:i/>
+        </w:rPr>
+        <w:t>when</w:t>
+      </w:r>
+      <w:r>
+        <w:t xml:space="preserve"> it will occur. </w:t>
       </w:r>
       <w:bookmarkStart w:id="0" w:name="_GoBack"/>
       <w:bookmarkEnd w:id="0"/>
@@ -261,25 +228,16 @@
       </w:r>
       <w:r>
         <w:tab/>
-      </w:r>
-      <w:proofErr w:type="gramStart"/>
-      <w:r>
         <w:t>from</w:t>
       </w:r>
       <w:r>
         <w:tab/>
       </w:r>
-      <w:proofErr w:type="gramEnd"/>
-    </w:p>
-    <w:p/>
-    <w:p>
-      <w:proofErr w:type="gramStart"/>
-      <w:r>
-        <w:t>the</w:t>
-      </w:r>
-      <w:proofErr w:type="gramEnd"/>
-      <w:r>
-        <w:t xml:space="preserve"> word problem </w:t>
+    </w:p>
+    <w:p/>
+    <w:p>
+      <w:r>
+        <w:t xml:space="preserve">the word problem </w:t>
       </w:r>
       <w:r>
         <w:t>alone?</w:t>
@@ -1989,7 +1947,7 @@
 </file>
 
 <file path=customXml/itemProps1.xml><?xml version="1.0" encoding="utf-8"?>
-<ds:datastoreItem xmlns:ds="http://schemas.openxmlformats.org/officeDocument/2006/customXml" ds:itemID="{09CC0179-46B9-8946-82B5-90BFBE9B5357}">
+<ds:datastoreItem xmlns:ds="http://schemas.openxmlformats.org/officeDocument/2006/customXml" ds:itemID="{99BCB1F1-8C8B-DF4A-87D6-4CED4C73ABC9}">
   <ds:schemaRefs>
     <ds:schemaRef ds:uri="http://schemas.openxmlformats.org/officeDocument/2006/bibliography"/>
   </ds:schemaRefs>

</xml_diff>

<commit_message>
Problem 2 - added constraints and sub-goals
</commit_message>
<xml_diff>
--- a/ProblemSolving/Macchi_Craig_ProblemSolving.docx
+++ b/ProblemSolving/Macchi_Craig_ProblemSolving.docx
@@ -189,6 +189,15 @@
       </w:r>
       <w:r>
         <w:t xml:space="preserve"> it will occur. </w:t>
+      </w:r>
+    </w:p>
+    <w:p/>
+    <w:p>
+      <w:r>
+        <w:t xml:space="preserve">The constraints are </w:t>
+      </w:r>
+      <w:r>
+        <w:t>finding out the how many different outcomes can occur when dealing with random selections.  The sub-goal will be to find a tools or equation that will deliver those outcomes in an efficient manner.</w:t>
       </w:r>
       <w:bookmarkStart w:id="0" w:name="_GoBack"/>
       <w:bookmarkEnd w:id="0"/>
@@ -1947,7 +1956,7 @@
 </file>
 
 <file path=customXml/itemProps1.xml><?xml version="1.0" encoding="utf-8"?>
-<ds:datastoreItem xmlns:ds="http://schemas.openxmlformats.org/officeDocument/2006/customXml" ds:itemID="{99BCB1F1-8C8B-DF4A-87D6-4CED4C73ABC9}">
+<ds:datastoreItem xmlns:ds="http://schemas.openxmlformats.org/officeDocument/2006/customXml" ds:itemID="{D46BA0FB-7522-D54C-B5D8-B3999357A5A7}">
   <ds:schemaRefs>
     <ds:schemaRef ds:uri="http://schemas.openxmlformats.org/officeDocument/2006/bibliography"/>
   </ds:schemaRefs>

</xml_diff>

<commit_message>
Problem 2 - edit to constraints
</commit_message>
<xml_diff>
--- a/ProblemSolving/Macchi_Craig_ProblemSolving.docx
+++ b/ProblemSolving/Macchi_Craig_ProblemSolving.docx
@@ -92,10 +92,26 @@
         <w:t xml:space="preserve">In order for </w:t>
       </w:r>
       <w:r>
-        <w:t>the solution to work c&amp;p or p&amp;</w:t>
-      </w:r>
-      <w:r>
-        <w:t>s can’t be together.</w:t>
+        <w:t xml:space="preserve">the solution to work </w:t>
+      </w:r>
+      <w:proofErr w:type="spellStart"/>
+      <w:r>
+        <w:t>c&amp;p</w:t>
+      </w:r>
+      <w:proofErr w:type="spellEnd"/>
+      <w:r>
+        <w:t xml:space="preserve"> or </w:t>
+      </w:r>
+      <w:proofErr w:type="spellStart"/>
+      <w:r>
+        <w:t>p&amp;</w:t>
+      </w:r>
+      <w:r>
+        <w:t>s</w:t>
+      </w:r>
+      <w:proofErr w:type="spellEnd"/>
+      <w:r>
+        <w:t xml:space="preserve"> can’t be together.</w:t>
       </w:r>
     </w:p>
     <w:p>
@@ -105,7 +121,15 @@
     </w:p>
     <w:p>
       <w:r>
-        <w:t>Man takes c leaving p&amp;s together = Unsuccessful</w:t>
+        <w:t xml:space="preserve">Man takes c leaving </w:t>
+      </w:r>
+      <w:proofErr w:type="spellStart"/>
+      <w:r>
+        <w:t>p&amp;s</w:t>
+      </w:r>
+      <w:proofErr w:type="spellEnd"/>
+      <w:r>
+        <w:t xml:space="preserve"> together = Unsuccessful</w:t>
       </w:r>
     </w:p>
     <w:p/>
@@ -116,7 +140,15 @@
     </w:p>
     <w:p>
       <w:r>
-        <w:t>Man takes p leaving c&amp;s together = Successful</w:t>
+        <w:t xml:space="preserve">Man takes p leaving </w:t>
+      </w:r>
+      <w:proofErr w:type="spellStart"/>
+      <w:r>
+        <w:t>c&amp;s</w:t>
+      </w:r>
+      <w:proofErr w:type="spellEnd"/>
+      <w:r>
+        <w:t xml:space="preserve"> together = Successful</w:t>
       </w:r>
     </w:p>
     <w:p>
@@ -126,10 +158,18 @@
     </w:p>
     <w:p>
       <w:r>
-        <w:t>Man leaves c&amp;</w:t>
-      </w:r>
-      <w:r>
-        <w:t>p together and going to s = Unsuccessful</w:t>
+        <w:t xml:space="preserve">Man leaves </w:t>
+      </w:r>
+      <w:proofErr w:type="spellStart"/>
+      <w:r>
+        <w:t>c&amp;</w:t>
+      </w:r>
+      <w:r>
+        <w:t>p</w:t>
+      </w:r>
+      <w:proofErr w:type="spellEnd"/>
+      <w:r>
+        <w:t xml:space="preserve"> together and going to s = Unsuccessful</w:t>
       </w:r>
     </w:p>
     <w:p/>
@@ -140,10 +180,18 @@
     </w:p>
     <w:p>
       <w:r>
-        <w:t>Man take s leaving c&amp;</w:t>
-      </w:r>
-      <w:r>
-        <w:t>p together = Unsuccessful</w:t>
+        <w:t xml:space="preserve">Man take s leaving </w:t>
+      </w:r>
+      <w:proofErr w:type="spellStart"/>
+      <w:r>
+        <w:t>c&amp;</w:t>
+      </w:r>
+      <w:r>
+        <w:t>p</w:t>
+      </w:r>
+      <w:proofErr w:type="spellEnd"/>
+      <w:r>
+        <w:t xml:space="preserve"> together = Unsuccessful</w:t>
       </w:r>
     </w:p>
     <w:p/>
@@ -197,10 +245,22 @@
         <w:t xml:space="preserve">The constraints are </w:t>
       </w:r>
       <w:r>
-        <w:t>finding out the how many different outcomes can occur when dealing with random selections.  The sub-goal will be to find a tools or equation that will deliver those outcomes in an efficient manner.</w:t>
+        <w:t xml:space="preserve">finding out the how many different outcomes can occur when dealing with random selections. </w:t>
+      </w:r>
+      <w:r>
+        <w:t xml:space="preserve"> The sub-goal will be to find </w:t>
+      </w:r>
+      <w:r>
+        <w:t>tools or equation</w:t>
+      </w:r>
+      <w:r>
+        <w:t>s</w:t>
       </w:r>
       <w:bookmarkStart w:id="0" w:name="_GoBack"/>
       <w:bookmarkEnd w:id="0"/>
+      <w:r>
+        <w:t xml:space="preserve"> that will deliver those outcomes in an efficient manner.</w:t>
+      </w:r>
     </w:p>
     <w:p/>
     <w:p>
@@ -237,16 +297,25 @@
       </w:r>
       <w:r>
         <w:tab/>
+      </w:r>
+      <w:proofErr w:type="gramStart"/>
+      <w:r>
         <w:t>from</w:t>
       </w:r>
       <w:r>
         <w:tab/>
       </w:r>
-    </w:p>
-    <w:p/>
-    <w:p>
-      <w:r>
-        <w:t xml:space="preserve">the word problem </w:t>
+      <w:proofErr w:type="gramEnd"/>
+    </w:p>
+    <w:p/>
+    <w:p>
+      <w:proofErr w:type="gramStart"/>
+      <w:r>
+        <w:t>the</w:t>
+      </w:r>
+      <w:proofErr w:type="gramEnd"/>
+      <w:r>
+        <w:t xml:space="preserve"> word problem </w:t>
       </w:r>
       <w:r>
         <w:t>alone?</w:t>
@@ -1956,7 +2025,7 @@
 </file>
 
 <file path=customXml/itemProps1.xml><?xml version="1.0" encoding="utf-8"?>
-<ds:datastoreItem xmlns:ds="http://schemas.openxmlformats.org/officeDocument/2006/customXml" ds:itemID="{D46BA0FB-7522-D54C-B5D8-B3999357A5A7}">
+<ds:datastoreItem xmlns:ds="http://schemas.openxmlformats.org/officeDocument/2006/customXml" ds:itemID="{8618A516-4E3B-3442-847B-7E6B05C1E12C}">
   <ds:schemaRefs>
     <ds:schemaRef ds:uri="http://schemas.openxmlformats.org/officeDocument/2006/bibliography"/>
   </ds:schemaRefs>

</xml_diff>

<commit_message>
Problem 2 - added potential solution for one matching pair
</commit_message>
<xml_diff>
--- a/ProblemSolving/Macchi_Craig_ProblemSolving.docx
+++ b/ProblemSolving/Macchi_Craig_ProblemSolving.docx
@@ -92,26 +92,10 @@
         <w:t xml:space="preserve">In order for </w:t>
       </w:r>
       <w:r>
-        <w:t xml:space="preserve">the solution to work </w:t>
-      </w:r>
-      <w:proofErr w:type="spellStart"/>
-      <w:r>
-        <w:t>c&amp;p</w:t>
-      </w:r>
-      <w:proofErr w:type="spellEnd"/>
-      <w:r>
-        <w:t xml:space="preserve"> or </w:t>
-      </w:r>
-      <w:proofErr w:type="spellStart"/>
-      <w:r>
-        <w:t>p&amp;</w:t>
-      </w:r>
-      <w:r>
-        <w:t>s</w:t>
-      </w:r>
-      <w:proofErr w:type="spellEnd"/>
-      <w:r>
-        <w:t xml:space="preserve"> can’t be together.</w:t>
+        <w:t>the solution to work c&amp;p or p&amp;</w:t>
+      </w:r>
+      <w:r>
+        <w:t>s can’t be together.</w:t>
       </w:r>
     </w:p>
     <w:p>
@@ -121,15 +105,7 @@
     </w:p>
     <w:p>
       <w:r>
-        <w:t xml:space="preserve">Man takes c leaving </w:t>
-      </w:r>
-      <w:proofErr w:type="spellStart"/>
-      <w:r>
-        <w:t>p&amp;s</w:t>
-      </w:r>
-      <w:proofErr w:type="spellEnd"/>
-      <w:r>
-        <w:t xml:space="preserve"> together = Unsuccessful</w:t>
+        <w:t>Man takes c leaving p&amp;s together = Unsuccessful</w:t>
       </w:r>
     </w:p>
     <w:p/>
@@ -140,15 +116,7 @@
     </w:p>
     <w:p>
       <w:r>
-        <w:t xml:space="preserve">Man takes p leaving </w:t>
-      </w:r>
-      <w:proofErr w:type="spellStart"/>
-      <w:r>
-        <w:t>c&amp;s</w:t>
-      </w:r>
-      <w:proofErr w:type="spellEnd"/>
-      <w:r>
-        <w:t xml:space="preserve"> together = Successful</w:t>
+        <w:t>Man takes p leaving c&amp;s together = Successful</w:t>
       </w:r>
     </w:p>
     <w:p>
@@ -158,18 +126,10 @@
     </w:p>
     <w:p>
       <w:r>
-        <w:t xml:space="preserve">Man leaves </w:t>
-      </w:r>
-      <w:proofErr w:type="spellStart"/>
-      <w:r>
-        <w:t>c&amp;</w:t>
-      </w:r>
-      <w:r>
-        <w:t>p</w:t>
-      </w:r>
-      <w:proofErr w:type="spellEnd"/>
-      <w:r>
-        <w:t xml:space="preserve"> together and going to s = Unsuccessful</w:t>
+        <w:t>Man leaves c&amp;</w:t>
+      </w:r>
+      <w:r>
+        <w:t>p together and going to s = Unsuccessful</w:t>
       </w:r>
     </w:p>
     <w:p/>
@@ -180,18 +140,10 @@
     </w:p>
     <w:p>
       <w:r>
-        <w:t xml:space="preserve">Man take s leaving </w:t>
-      </w:r>
-      <w:proofErr w:type="spellStart"/>
-      <w:r>
-        <w:t>c&amp;</w:t>
-      </w:r>
-      <w:r>
-        <w:t>p</w:t>
-      </w:r>
-      <w:proofErr w:type="spellEnd"/>
-      <w:r>
-        <w:t xml:space="preserve"> together = Unsuccessful</w:t>
+        <w:t>Man take s leaving c&amp;</w:t>
+      </w:r>
+      <w:r>
+        <w:t>p together = Unsuccessful</w:t>
       </w:r>
     </w:p>
     <w:p/>
@@ -256,11 +208,45 @@
       <w:r>
         <w:t>s</w:t>
       </w:r>
+      <w:r>
+        <w:t xml:space="preserve"> that will deliver those outcomes in an efficient manner.</w:t>
+      </w:r>
+    </w:p>
+    <w:p/>
+    <w:p>
+      <w:r>
+        <w:t>4w</w:t>
+      </w:r>
+    </w:p>
+    <w:p>
+      <w:r>
+        <w:t>6b</w:t>
+      </w:r>
+    </w:p>
+    <w:p>
+      <w:r>
+        <w:t>10b</w:t>
+      </w:r>
+    </w:p>
+    <w:p/>
+    <w:p>
+      <w:r>
+        <w:t>A potential solution without testing would be</w:t>
+      </w:r>
+      <w:r>
+        <w:t xml:space="preserve"> to look at it without extensive math equations.  A simple demo by picking one at a time I would presume that you would get to one matching pair by the 4</w:t>
+      </w:r>
+      <w:r>
+        <w:rPr>
+          <w:vertAlign w:val="superscript"/>
+        </w:rPr>
+        <w:t>th</w:t>
+      </w:r>
+      <w:r>
+        <w:t xml:space="preserve"> pick because at that point you would have to have at least 2 of the same kind.</w:t>
+      </w:r>
       <w:bookmarkStart w:id="0" w:name="_GoBack"/>
       <w:bookmarkEnd w:id="0"/>
-      <w:r>
-        <w:t xml:space="preserve"> that will deliver those outcomes in an efficient manner.</w:t>
-      </w:r>
     </w:p>
     <w:p/>
     <w:p>
@@ -297,25 +283,16 @@
       </w:r>
       <w:r>
         <w:tab/>
-      </w:r>
-      <w:proofErr w:type="gramStart"/>
-      <w:r>
         <w:t>from</w:t>
       </w:r>
       <w:r>
         <w:tab/>
       </w:r>
-      <w:proofErr w:type="gramEnd"/>
-    </w:p>
-    <w:p/>
-    <w:p>
-      <w:proofErr w:type="gramStart"/>
-      <w:r>
-        <w:t>the</w:t>
-      </w:r>
-      <w:proofErr w:type="gramEnd"/>
-      <w:r>
-        <w:t xml:space="preserve"> word problem </w:t>
+    </w:p>
+    <w:p/>
+    <w:p>
+      <w:r>
+        <w:t xml:space="preserve">the word problem </w:t>
       </w:r>
       <w:r>
         <w:t>alone?</w:t>
@@ -2025,7 +2002,7 @@
 </file>
 
 <file path=customXml/itemProps1.xml><?xml version="1.0" encoding="utf-8"?>
-<ds:datastoreItem xmlns:ds="http://schemas.openxmlformats.org/officeDocument/2006/customXml" ds:itemID="{8618A516-4E3B-3442-847B-7E6B05C1E12C}">
+<ds:datastoreItem xmlns:ds="http://schemas.openxmlformats.org/officeDocument/2006/customXml" ds:itemID="{DF2B597D-FBB7-924A-B2BF-09BA8FC4149F}">
   <ds:schemaRefs>
     <ds:schemaRef ds:uri="http://schemas.openxmlformats.org/officeDocument/2006/bibliography"/>
   </ds:schemaRefs>

</xml_diff>

<commit_message>
Problem 2 - added potential solution for each color
</commit_message>
<xml_diff>
--- a/ProblemSolving/Macchi_Craig_ProblemSolving.docx
+++ b/ProblemSolving/Macchi_Craig_ProblemSolving.docx
@@ -92,10 +92,26 @@
         <w:t xml:space="preserve">In order for </w:t>
       </w:r>
       <w:r>
-        <w:t>the solution to work c&amp;p or p&amp;</w:t>
-      </w:r>
-      <w:r>
-        <w:t>s can’t be together.</w:t>
+        <w:t xml:space="preserve">the solution to work </w:t>
+      </w:r>
+      <w:proofErr w:type="spellStart"/>
+      <w:r>
+        <w:t>c&amp;p</w:t>
+      </w:r>
+      <w:proofErr w:type="spellEnd"/>
+      <w:r>
+        <w:t xml:space="preserve"> or </w:t>
+      </w:r>
+      <w:proofErr w:type="spellStart"/>
+      <w:r>
+        <w:t>p&amp;</w:t>
+      </w:r>
+      <w:r>
+        <w:t>s</w:t>
+      </w:r>
+      <w:proofErr w:type="spellEnd"/>
+      <w:r>
+        <w:t xml:space="preserve"> can’t be together.</w:t>
       </w:r>
     </w:p>
     <w:p>
@@ -105,7 +121,15 @@
     </w:p>
     <w:p>
       <w:r>
-        <w:t>Man takes c leaving p&amp;s together = Unsuccessful</w:t>
+        <w:t xml:space="preserve">Man takes c leaving </w:t>
+      </w:r>
+      <w:proofErr w:type="spellStart"/>
+      <w:r>
+        <w:t>p&amp;s</w:t>
+      </w:r>
+      <w:proofErr w:type="spellEnd"/>
+      <w:r>
+        <w:t xml:space="preserve"> together = Unsuccessful</w:t>
       </w:r>
     </w:p>
     <w:p/>
@@ -116,7 +140,15 @@
     </w:p>
     <w:p>
       <w:r>
-        <w:t>Man takes p leaving c&amp;s together = Successful</w:t>
+        <w:t xml:space="preserve">Man takes p leaving </w:t>
+      </w:r>
+      <w:proofErr w:type="spellStart"/>
+      <w:r>
+        <w:t>c&amp;s</w:t>
+      </w:r>
+      <w:proofErr w:type="spellEnd"/>
+      <w:r>
+        <w:t xml:space="preserve"> together = Successful</w:t>
       </w:r>
     </w:p>
     <w:p>
@@ -126,10 +158,18 @@
     </w:p>
     <w:p>
       <w:r>
-        <w:t>Man leaves c&amp;</w:t>
-      </w:r>
-      <w:r>
-        <w:t>p together and going to s = Unsuccessful</w:t>
+        <w:t xml:space="preserve">Man leaves </w:t>
+      </w:r>
+      <w:proofErr w:type="spellStart"/>
+      <w:r>
+        <w:t>c&amp;</w:t>
+      </w:r>
+      <w:r>
+        <w:t>p</w:t>
+      </w:r>
+      <w:proofErr w:type="spellEnd"/>
+      <w:r>
+        <w:t xml:space="preserve"> together and going to s = Unsuccessful</w:t>
       </w:r>
     </w:p>
     <w:p/>
@@ -140,10 +180,18 @@
     </w:p>
     <w:p>
       <w:r>
-        <w:t>Man take s leaving c&amp;</w:t>
-      </w:r>
-      <w:r>
-        <w:t>p together = Unsuccessful</w:t>
+        <w:t xml:space="preserve">Man take s leaving </w:t>
+      </w:r>
+      <w:proofErr w:type="spellStart"/>
+      <w:r>
+        <w:t>c&amp;</w:t>
+      </w:r>
+      <w:r>
+        <w:t>p</w:t>
+      </w:r>
+      <w:proofErr w:type="spellEnd"/>
+      <w:r>
+        <w:t xml:space="preserve"> together = Unsuccessful</w:t>
       </w:r>
     </w:p>
     <w:p/>
@@ -245,8 +293,35 @@
       <w:r>
         <w:t xml:space="preserve"> pick because at that point you would have to have at least 2 of the same kind.</w:t>
       </w:r>
+      <w:r>
+        <w:t xml:space="preserve">  I would presume that you would have to get to </w:t>
+      </w:r>
+      <w:r>
+        <w:t xml:space="preserve">a </w:t>
+      </w:r>
+      <w:r>
+        <w:t>matching pair of each color by the 18</w:t>
+      </w:r>
+      <w:r>
+        <w:rPr>
+          <w:vertAlign w:val="superscript"/>
+        </w:rPr>
+        <w:t>th</w:t>
+      </w:r>
+      <w:r>
+        <w:t xml:space="preserve"> pick as the </w:t>
+      </w:r>
+      <w:r>
+        <w:t>worst-</w:t>
+      </w:r>
       <w:bookmarkStart w:id="0" w:name="_GoBack"/>
       <w:bookmarkEnd w:id="0"/>
+      <w:r>
+        <w:t>case</w:t>
+      </w:r>
+      <w:r>
+        <w:t xml:space="preserve"> scenario.</w:t>
+      </w:r>
     </w:p>
     <w:p/>
     <w:p>
@@ -283,16 +358,25 @@
       </w:r>
       <w:r>
         <w:tab/>
+      </w:r>
+      <w:proofErr w:type="gramStart"/>
+      <w:r>
         <w:t>from</w:t>
       </w:r>
       <w:r>
         <w:tab/>
       </w:r>
-    </w:p>
-    <w:p/>
-    <w:p>
-      <w:r>
-        <w:t xml:space="preserve">the word problem </w:t>
+      <w:proofErr w:type="gramEnd"/>
+    </w:p>
+    <w:p/>
+    <w:p>
+      <w:proofErr w:type="gramStart"/>
+      <w:r>
+        <w:t>the</w:t>
+      </w:r>
+      <w:proofErr w:type="gramEnd"/>
+      <w:r>
+        <w:t xml:space="preserve"> word problem </w:t>
       </w:r>
       <w:r>
         <w:t>alone?</w:t>
@@ -2002,7 +2086,7 @@
 </file>
 
 <file path=customXml/itemProps1.xml><?xml version="1.0" encoding="utf-8"?>
-<ds:datastoreItem xmlns:ds="http://schemas.openxmlformats.org/officeDocument/2006/customXml" ds:itemID="{DF2B597D-FBB7-924A-B2BF-09BA8FC4149F}">
+<ds:datastoreItem xmlns:ds="http://schemas.openxmlformats.org/officeDocument/2006/customXml" ds:itemID="{6620508E-4A71-FC43-AC16-2995FC91AFD3}">
   <ds:schemaRefs>
     <ds:schemaRef ds:uri="http://schemas.openxmlformats.org/officeDocument/2006/bibliography"/>
   </ds:schemaRefs>

</xml_diff>

<commit_message>
Problem 2 - edited variables
</commit_message>
<xml_diff>
--- a/ProblemSolving/Macchi_Craig_ProblemSolving.docx
+++ b/ProblemSolving/Macchi_Craig_ProblemSolving.docx
@@ -92,26 +92,10 @@
         <w:t xml:space="preserve">In order for </w:t>
       </w:r>
       <w:r>
-        <w:t xml:space="preserve">the solution to work </w:t>
-      </w:r>
-      <w:proofErr w:type="spellStart"/>
-      <w:r>
-        <w:t>c&amp;p</w:t>
-      </w:r>
-      <w:proofErr w:type="spellEnd"/>
-      <w:r>
-        <w:t xml:space="preserve"> or </w:t>
-      </w:r>
-      <w:proofErr w:type="spellStart"/>
-      <w:r>
-        <w:t>p&amp;</w:t>
-      </w:r>
-      <w:r>
-        <w:t>s</w:t>
-      </w:r>
-      <w:proofErr w:type="spellEnd"/>
-      <w:r>
-        <w:t xml:space="preserve"> can’t be together.</w:t>
+        <w:t>the solution to work c&amp;p or p&amp;</w:t>
+      </w:r>
+      <w:r>
+        <w:t>s can’t be together.</w:t>
       </w:r>
     </w:p>
     <w:p>
@@ -121,15 +105,7 @@
     </w:p>
     <w:p>
       <w:r>
-        <w:t xml:space="preserve">Man takes c leaving </w:t>
-      </w:r>
-      <w:proofErr w:type="spellStart"/>
-      <w:r>
-        <w:t>p&amp;s</w:t>
-      </w:r>
-      <w:proofErr w:type="spellEnd"/>
-      <w:r>
-        <w:t xml:space="preserve"> together = Unsuccessful</w:t>
+        <w:t>Man takes c leaving p&amp;s together = Unsuccessful</w:t>
       </w:r>
     </w:p>
     <w:p/>
@@ -140,15 +116,7 @@
     </w:p>
     <w:p>
       <w:r>
-        <w:t xml:space="preserve">Man takes p leaving </w:t>
-      </w:r>
-      <w:proofErr w:type="spellStart"/>
-      <w:r>
-        <w:t>c&amp;s</w:t>
-      </w:r>
-      <w:proofErr w:type="spellEnd"/>
-      <w:r>
-        <w:t xml:space="preserve"> together = Successful</w:t>
+        <w:t>Man takes p leaving c&amp;s together = Successful</w:t>
       </w:r>
     </w:p>
     <w:p>
@@ -158,18 +126,10 @@
     </w:p>
     <w:p>
       <w:r>
-        <w:t xml:space="preserve">Man leaves </w:t>
-      </w:r>
-      <w:proofErr w:type="spellStart"/>
-      <w:r>
-        <w:t>c&amp;</w:t>
-      </w:r>
-      <w:r>
-        <w:t>p</w:t>
-      </w:r>
-      <w:proofErr w:type="spellEnd"/>
-      <w:r>
-        <w:t xml:space="preserve"> together and going to s = Unsuccessful</w:t>
+        <w:t>Man leaves c&amp;</w:t>
+      </w:r>
+      <w:r>
+        <w:t>p together and going to s = Unsuccessful</w:t>
       </w:r>
     </w:p>
     <w:p/>
@@ -180,18 +140,10 @@
     </w:p>
     <w:p>
       <w:r>
-        <w:t xml:space="preserve">Man take s leaving </w:t>
-      </w:r>
-      <w:proofErr w:type="spellStart"/>
-      <w:r>
-        <w:t>c&amp;</w:t>
-      </w:r>
-      <w:r>
-        <w:t>p</w:t>
-      </w:r>
-      <w:proofErr w:type="spellEnd"/>
-      <w:r>
-        <w:t xml:space="preserve"> together = Unsuccessful</w:t>
+        <w:t>Man take s leaving c&amp;</w:t>
+      </w:r>
+      <w:r>
+        <w:t>p together = Unsuccessful</w:t>
       </w:r>
     </w:p>
     <w:p/>
@@ -268,13 +220,15 @@
     </w:p>
     <w:p>
       <w:r>
-        <w:t>6b</w:t>
-      </w:r>
-    </w:p>
-    <w:p>
-      <w:r>
-        <w:t>10b</w:t>
-      </w:r>
+        <w:t>6r</w:t>
+      </w:r>
+    </w:p>
+    <w:p>
+      <w:r>
+        <w:t>10l</w:t>
+      </w:r>
+      <w:bookmarkStart w:id="0" w:name="_GoBack"/>
+      <w:bookmarkEnd w:id="0"/>
     </w:p>
     <w:p/>
     <w:p>
@@ -312,12 +266,7 @@
         <w:t xml:space="preserve"> pick as the </w:t>
       </w:r>
       <w:r>
-        <w:t>worst-</w:t>
-      </w:r>
-      <w:bookmarkStart w:id="0" w:name="_GoBack"/>
-      <w:bookmarkEnd w:id="0"/>
-      <w:r>
-        <w:t>case</w:t>
+        <w:t>worst-case</w:t>
       </w:r>
       <w:r>
         <w:t xml:space="preserve"> scenario.</w:t>
@@ -358,25 +307,16 @@
       </w:r>
       <w:r>
         <w:tab/>
-      </w:r>
-      <w:proofErr w:type="gramStart"/>
-      <w:r>
         <w:t>from</w:t>
       </w:r>
       <w:r>
         <w:tab/>
       </w:r>
-      <w:proofErr w:type="gramEnd"/>
-    </w:p>
-    <w:p/>
-    <w:p>
-      <w:proofErr w:type="gramStart"/>
-      <w:r>
-        <w:t>the</w:t>
-      </w:r>
-      <w:proofErr w:type="gramEnd"/>
-      <w:r>
-        <w:t xml:space="preserve"> word problem </w:t>
+    </w:p>
+    <w:p/>
+    <w:p>
+      <w:r>
+        <w:t xml:space="preserve">the word problem </w:t>
       </w:r>
       <w:r>
         <w:t>alone?</w:t>
@@ -2086,7 +2026,7 @@
 </file>
 
 <file path=customXml/itemProps1.xml><?xml version="1.0" encoding="utf-8"?>
-<ds:datastoreItem xmlns:ds="http://schemas.openxmlformats.org/officeDocument/2006/customXml" ds:itemID="{6620508E-4A71-FC43-AC16-2995FC91AFD3}">
+<ds:datastoreItem xmlns:ds="http://schemas.openxmlformats.org/officeDocument/2006/customXml" ds:itemID="{58BD465B-A2D6-B44B-BC27-24B6D09C2830}">
   <ds:schemaRefs>
     <ds:schemaRef ds:uri="http://schemas.openxmlformats.org/officeDocument/2006/bibliography"/>
   </ds:schemaRefs>

</xml_diff>

<commit_message>
Problem 2 - Evaluated potential solution for any color.
</commit_message>
<xml_diff>
--- a/ProblemSolving/Macchi_Craig_ProblemSolving.docx
+++ b/ProblemSolving/Macchi_Craig_ProblemSolving.docx
@@ -92,10 +92,26 @@
         <w:t xml:space="preserve">In order for </w:t>
       </w:r>
       <w:r>
-        <w:t>the solution to work c&amp;p or p&amp;</w:t>
-      </w:r>
-      <w:r>
-        <w:t>s can’t be together.</w:t>
+        <w:t xml:space="preserve">the solution to work </w:t>
+      </w:r>
+      <w:proofErr w:type="spellStart"/>
+      <w:r>
+        <w:t>c&amp;p</w:t>
+      </w:r>
+      <w:proofErr w:type="spellEnd"/>
+      <w:r>
+        <w:t xml:space="preserve"> or </w:t>
+      </w:r>
+      <w:proofErr w:type="spellStart"/>
+      <w:r>
+        <w:t>p&amp;</w:t>
+      </w:r>
+      <w:r>
+        <w:t>s</w:t>
+      </w:r>
+      <w:proofErr w:type="spellEnd"/>
+      <w:r>
+        <w:t xml:space="preserve"> can’t be together.</w:t>
       </w:r>
     </w:p>
     <w:p>
@@ -105,7 +121,15 @@
     </w:p>
     <w:p>
       <w:r>
-        <w:t>Man takes c leaving p&amp;s together = Unsuccessful</w:t>
+        <w:t xml:space="preserve">Man takes c leaving </w:t>
+      </w:r>
+      <w:proofErr w:type="spellStart"/>
+      <w:r>
+        <w:t>p&amp;s</w:t>
+      </w:r>
+      <w:proofErr w:type="spellEnd"/>
+      <w:r>
+        <w:t xml:space="preserve"> together = Unsuccessful</w:t>
       </w:r>
     </w:p>
     <w:p/>
@@ -116,7 +140,15 @@
     </w:p>
     <w:p>
       <w:r>
-        <w:t>Man takes p leaving c&amp;s together = Successful</w:t>
+        <w:t xml:space="preserve">Man takes p leaving </w:t>
+      </w:r>
+      <w:proofErr w:type="spellStart"/>
+      <w:r>
+        <w:t>c&amp;s</w:t>
+      </w:r>
+      <w:proofErr w:type="spellEnd"/>
+      <w:r>
+        <w:t xml:space="preserve"> together = Successful</w:t>
       </w:r>
     </w:p>
     <w:p>
@@ -126,10 +158,18 @@
     </w:p>
     <w:p>
       <w:r>
-        <w:t>Man leaves c&amp;</w:t>
-      </w:r>
-      <w:r>
-        <w:t>p together and going to s = Unsuccessful</w:t>
+        <w:t xml:space="preserve">Man leaves </w:t>
+      </w:r>
+      <w:proofErr w:type="spellStart"/>
+      <w:r>
+        <w:t>c&amp;</w:t>
+      </w:r>
+      <w:r>
+        <w:t>p</w:t>
+      </w:r>
+      <w:proofErr w:type="spellEnd"/>
+      <w:r>
+        <w:t xml:space="preserve"> together and going to s = Unsuccessful</w:t>
       </w:r>
     </w:p>
     <w:p/>
@@ -140,10 +180,18 @@
     </w:p>
     <w:p>
       <w:r>
-        <w:t>Man take s leaving c&amp;</w:t>
-      </w:r>
-      <w:r>
-        <w:t>p together = Unsuccessful</w:t>
+        <w:t xml:space="preserve">Man take s leaving </w:t>
+      </w:r>
+      <w:proofErr w:type="spellStart"/>
+      <w:r>
+        <w:t>c&amp;</w:t>
+      </w:r>
+      <w:r>
+        <w:t>p</w:t>
+      </w:r>
+      <w:proofErr w:type="spellEnd"/>
+      <w:r>
+        <w:t xml:space="preserve"> together = Unsuccessful</w:t>
       </w:r>
     </w:p>
     <w:p/>
@@ -217,18 +265,25 @@
       <w:r>
         <w:t>4w</w:t>
       </w:r>
+      <w:r>
+        <w:t xml:space="preserve"> = white</w:t>
+      </w:r>
     </w:p>
     <w:p>
       <w:r>
         <w:t>6r</w:t>
       </w:r>
+      <w:r>
+        <w:t xml:space="preserve"> = brown</w:t>
+      </w:r>
     </w:p>
     <w:p>
       <w:r>
         <w:t>10l</w:t>
       </w:r>
-      <w:bookmarkStart w:id="0" w:name="_GoBack"/>
-      <w:bookmarkEnd w:id="0"/>
+      <w:r>
+        <w:t xml:space="preserve"> = black</w:t>
+      </w:r>
     </w:p>
     <w:p/>
     <w:p>
@@ -275,6 +330,89 @@
     <w:p/>
     <w:p>
       <w:r>
+        <w:t>For the solution of achieving one pair:</w:t>
+      </w:r>
+    </w:p>
+    <w:p/>
+    <w:p>
+      <w:r>
+        <w:t>There are a total of 20 socks.  If the</w:t>
+      </w:r>
+      <w:r>
+        <w:t xml:space="preserve"> first pick was:</w:t>
+      </w:r>
+    </w:p>
+    <w:p>
+      <w:proofErr w:type="gramStart"/>
+      <w:r>
+        <w:t>w</w:t>
+      </w:r>
+      <w:proofErr w:type="gramEnd"/>
+    </w:p>
+    <w:p>
+      <w:r>
+        <w:t>2</w:t>
+      </w:r>
+      <w:r>
+        <w:rPr>
+          <w:vertAlign w:val="superscript"/>
+        </w:rPr>
+        <w:t>nd</w:t>
+      </w:r>
+      <w:r>
+        <w:t xml:space="preserve"> pick was:</w:t>
+      </w:r>
+    </w:p>
+    <w:p>
+      <w:proofErr w:type="gramStart"/>
+      <w:r>
+        <w:t>r</w:t>
+      </w:r>
+      <w:proofErr w:type="gramEnd"/>
+    </w:p>
+    <w:p>
+      <w:r>
+        <w:t>3</w:t>
+      </w:r>
+      <w:r>
+        <w:rPr>
+          <w:vertAlign w:val="superscript"/>
+        </w:rPr>
+        <w:t>rd</w:t>
+      </w:r>
+      <w:r>
+        <w:t xml:space="preserve"> pick was:</w:t>
+      </w:r>
+    </w:p>
+    <w:p>
+      <w:proofErr w:type="gramStart"/>
+      <w:r>
+        <w:t>l</w:t>
+      </w:r>
+      <w:proofErr w:type="gramEnd"/>
+    </w:p>
+    <w:p>
+      <w:r>
+        <w:t>On the fourth pick it would guarantee a matching pair no matter what color was picked.  No matter what avenue one would go of starting with any color, by the 4</w:t>
+      </w:r>
+      <w:r>
+        <w:rPr>
+          <w:vertAlign w:val="superscript"/>
+        </w:rPr>
+        <w:t>th</w:t>
+      </w:r>
+      <w:r>
+        <w:t xml:space="preserve"> pick it would have to be a matching pair.</w:t>
+      </w:r>
+    </w:p>
+    <w:p/>
+    <w:p>
+      <w:bookmarkStart w:id="0" w:name="_GoBack"/>
+      <w:bookmarkEnd w:id="0"/>
+    </w:p>
+    <w:p/>
+    <w:p>
+      <w:r>
         <w:t>1) Define the problem</w:t>
       </w:r>
       <w:r>
@@ -307,16 +445,25 @@
       </w:r>
       <w:r>
         <w:tab/>
+      </w:r>
+      <w:proofErr w:type="gramStart"/>
+      <w:r>
         <w:t>from</w:t>
       </w:r>
       <w:r>
         <w:tab/>
       </w:r>
-    </w:p>
-    <w:p/>
-    <w:p>
-      <w:r>
-        <w:t xml:space="preserve">the word problem </w:t>
+      <w:proofErr w:type="gramEnd"/>
+    </w:p>
+    <w:p/>
+    <w:p>
+      <w:proofErr w:type="gramStart"/>
+      <w:r>
+        <w:t>the</w:t>
+      </w:r>
+      <w:proofErr w:type="gramEnd"/>
+      <w:r>
+        <w:t xml:space="preserve"> word problem </w:t>
       </w:r>
       <w:r>
         <w:t>alone?</w:t>
@@ -2026,7 +2173,7 @@
 </file>
 
 <file path=customXml/itemProps1.xml><?xml version="1.0" encoding="utf-8"?>
-<ds:datastoreItem xmlns:ds="http://schemas.openxmlformats.org/officeDocument/2006/customXml" ds:itemID="{58BD465B-A2D6-B44B-BC27-24B6D09C2830}">
+<ds:datastoreItem xmlns:ds="http://schemas.openxmlformats.org/officeDocument/2006/customXml" ds:itemID="{D36024E1-CF01-484F-ADA5-9EE0E1EA8B6B}">
   <ds:schemaRefs>
     <ds:schemaRef ds:uri="http://schemas.openxmlformats.org/officeDocument/2006/bibliography"/>
   </ds:schemaRefs>

</xml_diff>

<commit_message>
Problem 2 - Evaluated solution for each pair of socks.
</commit_message>
<xml_diff>
--- a/ProblemSolving/Macchi_Craig_ProblemSolving.docx
+++ b/ProblemSolving/Macchi_Craig_ProblemSolving.docx
@@ -92,26 +92,10 @@
         <w:t xml:space="preserve">In order for </w:t>
       </w:r>
       <w:r>
-        <w:t xml:space="preserve">the solution to work </w:t>
-      </w:r>
-      <w:proofErr w:type="spellStart"/>
-      <w:r>
-        <w:t>c&amp;p</w:t>
-      </w:r>
-      <w:proofErr w:type="spellEnd"/>
-      <w:r>
-        <w:t xml:space="preserve"> or </w:t>
-      </w:r>
-      <w:proofErr w:type="spellStart"/>
-      <w:r>
-        <w:t>p&amp;</w:t>
-      </w:r>
-      <w:r>
-        <w:t>s</w:t>
-      </w:r>
-      <w:proofErr w:type="spellEnd"/>
-      <w:r>
-        <w:t xml:space="preserve"> can’t be together.</w:t>
+        <w:t>the solution to work c&amp;p or p&amp;</w:t>
+      </w:r>
+      <w:r>
+        <w:t>s can’t be together.</w:t>
       </w:r>
     </w:p>
     <w:p>
@@ -121,15 +105,7 @@
     </w:p>
     <w:p>
       <w:r>
-        <w:t xml:space="preserve">Man takes c leaving </w:t>
-      </w:r>
-      <w:proofErr w:type="spellStart"/>
-      <w:r>
-        <w:t>p&amp;s</w:t>
-      </w:r>
-      <w:proofErr w:type="spellEnd"/>
-      <w:r>
-        <w:t xml:space="preserve"> together = Unsuccessful</w:t>
+        <w:t>Man takes c leaving p&amp;s together = Unsuccessful</w:t>
       </w:r>
     </w:p>
     <w:p/>
@@ -140,15 +116,7 @@
     </w:p>
     <w:p>
       <w:r>
-        <w:t xml:space="preserve">Man takes p leaving </w:t>
-      </w:r>
-      <w:proofErr w:type="spellStart"/>
-      <w:r>
-        <w:t>c&amp;s</w:t>
-      </w:r>
-      <w:proofErr w:type="spellEnd"/>
-      <w:r>
-        <w:t xml:space="preserve"> together = Successful</w:t>
+        <w:t>Man takes p leaving c&amp;s together = Successful</w:t>
       </w:r>
     </w:p>
     <w:p>
@@ -158,18 +126,10 @@
     </w:p>
     <w:p>
       <w:r>
-        <w:t xml:space="preserve">Man leaves </w:t>
-      </w:r>
-      <w:proofErr w:type="spellStart"/>
-      <w:r>
-        <w:t>c&amp;</w:t>
-      </w:r>
-      <w:r>
-        <w:t>p</w:t>
-      </w:r>
-      <w:proofErr w:type="spellEnd"/>
-      <w:r>
-        <w:t xml:space="preserve"> together and going to s = Unsuccessful</w:t>
+        <w:t>Man leaves c&amp;</w:t>
+      </w:r>
+      <w:r>
+        <w:t>p together and going to s = Unsuccessful</w:t>
       </w:r>
     </w:p>
     <w:p/>
@@ -180,18 +140,10 @@
     </w:p>
     <w:p>
       <w:r>
-        <w:t xml:space="preserve">Man take s leaving </w:t>
-      </w:r>
-      <w:proofErr w:type="spellStart"/>
-      <w:r>
-        <w:t>c&amp;</w:t>
-      </w:r>
-      <w:r>
-        <w:t>p</w:t>
-      </w:r>
-      <w:proofErr w:type="spellEnd"/>
-      <w:r>
-        <w:t xml:space="preserve"> together = Unsuccessful</w:t>
+        <w:t>Man take s leaving c&amp;</w:t>
+      </w:r>
+      <w:r>
+        <w:t>p together = Unsuccessful</w:t>
       </w:r>
     </w:p>
     <w:p/>
@@ -343,11 +295,9 @@
       </w:r>
     </w:p>
     <w:p>
-      <w:proofErr w:type="gramStart"/>
       <w:r>
         <w:t>w</w:t>
       </w:r>
-      <w:proofErr w:type="gramEnd"/>
     </w:p>
     <w:p>
       <w:r>
@@ -364,11 +314,9 @@
       </w:r>
     </w:p>
     <w:p>
-      <w:proofErr w:type="gramStart"/>
       <w:r>
         <w:t>r</w:t>
       </w:r>
-      <w:proofErr w:type="gramEnd"/>
     </w:p>
     <w:p>
       <w:r>
@@ -385,11 +333,9 @@
       </w:r>
     </w:p>
     <w:p>
-      <w:proofErr w:type="gramStart"/>
       <w:r>
         <w:t>l</w:t>
       </w:r>
-      <w:proofErr w:type="gramEnd"/>
     </w:p>
     <w:p>
       <w:r>
@@ -407,10 +353,86 @@
     </w:p>
     <w:p/>
     <w:p>
+      <w:r>
+        <w:t>In regards to getting a matching pair for each color:</w:t>
+      </w:r>
+    </w:p>
+    <w:p>
+      <w:r>
+        <w:t>There are a total of 20 socks.  If the first pick was:</w:t>
+      </w:r>
+    </w:p>
+    <w:p>
+      <w:r>
+        <w:t>l = black;</w:t>
+      </w:r>
+    </w:p>
+    <w:p>
+      <w:r>
+        <w:t>the potential for the next 9 picks could be l, leaving 10 more socks and only one pair currently.</w:t>
+      </w:r>
+    </w:p>
+    <w:p>
+      <w:r>
+        <w:t>If the 11</w:t>
+      </w:r>
+      <w:r>
+        <w:rPr>
+          <w:vertAlign w:val="superscript"/>
+        </w:rPr>
+        <w:t>th</w:t>
+      </w:r>
+      <w:r>
+        <w:t xml:space="preserve"> pick was:</w:t>
+      </w:r>
+    </w:p>
+    <w:p>
+      <w:r>
+        <w:t>r=brown;</w:t>
+      </w:r>
+    </w:p>
+    <w:p>
+      <w:r>
+        <w:t>the potential for the next 5 picks could be r, leaving 4 more socks and only 2 pairs currently.</w:t>
+      </w:r>
+    </w:p>
+    <w:p>
+      <w:r>
+        <w:t>The 17</w:t>
+      </w:r>
+      <w:r>
+        <w:rPr>
+          <w:vertAlign w:val="superscript"/>
+        </w:rPr>
+        <w:t>th</w:t>
+      </w:r>
+      <w:r>
+        <w:t xml:space="preserve"> pick would have to be:</w:t>
+      </w:r>
+    </w:p>
+    <w:p>
+      <w:r>
+        <w:t>w = white;</w:t>
+      </w:r>
+    </w:p>
+    <w:p>
+      <w:r>
+        <w:t>the remaining socks are all w, meaning the 18</w:t>
+      </w:r>
+      <w:r>
+        <w:rPr>
+          <w:vertAlign w:val="superscript"/>
+        </w:rPr>
+        <w:t>th</w:t>
+      </w:r>
+      <w:r>
+        <w:t xml:space="preserve"> pick would have to guarantee a pair of each socks by that pick.</w:t>
+      </w:r>
+    </w:p>
+    <w:p>
       <w:bookmarkStart w:id="0" w:name="_GoBack"/>
       <w:bookmarkEnd w:id="0"/>
     </w:p>
-    <w:p/>
     <w:p>
       <w:r>
         <w:t>1) Define the problem</w:t>
@@ -445,25 +467,16 @@
       </w:r>
       <w:r>
         <w:tab/>
-      </w:r>
-      <w:proofErr w:type="gramStart"/>
-      <w:r>
         <w:t>from</w:t>
       </w:r>
       <w:r>
         <w:tab/>
       </w:r>
-      <w:proofErr w:type="gramEnd"/>
-    </w:p>
-    <w:p/>
-    <w:p>
-      <w:proofErr w:type="gramStart"/>
-      <w:r>
-        <w:t>the</w:t>
-      </w:r>
-      <w:proofErr w:type="gramEnd"/>
-      <w:r>
-        <w:t xml:space="preserve"> word problem </w:t>
+    </w:p>
+    <w:p/>
+    <w:p>
+      <w:r>
+        <w:t xml:space="preserve">the word problem </w:t>
       </w:r>
       <w:r>
         <w:t>alone?</w:t>
@@ -2173,7 +2186,7 @@
 </file>
 
 <file path=customXml/itemProps1.xml><?xml version="1.0" encoding="utf-8"?>
-<ds:datastoreItem xmlns:ds="http://schemas.openxmlformats.org/officeDocument/2006/customXml" ds:itemID="{D36024E1-CF01-484F-ADA5-9EE0E1EA8B6B}">
+<ds:datastoreItem xmlns:ds="http://schemas.openxmlformats.org/officeDocument/2006/customXml" ds:itemID="{A14066C7-8E1E-8441-86B8-61F7EEFBED71}">
   <ds:schemaRefs>
     <ds:schemaRef ds:uri="http://schemas.openxmlformats.org/officeDocument/2006/bibliography"/>
   </ds:schemaRefs>

</xml_diff>

<commit_message>
Problem 3 - Predicting Fingers added
</commit_message>
<xml_diff>
--- a/ProblemSolving/Macchi_Craig_ProblemSolving.docx
+++ b/ProblemSolving/Macchi_Craig_ProblemSolving.docx
@@ -429,6 +429,25 @@
         <w:t xml:space="preserve"> pick would have to guarantee a pair of each socks by that pick.</w:t>
       </w:r>
     </w:p>
+    <w:p/>
+    <w:p>
+      <w:r>
+        <w:t xml:space="preserve">Problem 3 - </w:t>
+      </w:r>
+      <w:r>
+        <w:t>Predicting Fingers</w:t>
+      </w:r>
+      <w:r>
+        <w:t>:</w:t>
+      </w:r>
+    </w:p>
+    <w:p/>
+    <w:p>
+      <w:r>
+        <w:t>The problem is identifying what finger the girl will land on with multiple outcomes.  The main problem will be identifying exactly how her counting method is constant to allow for an efficient solution.</w:t>
+      </w:r>
+    </w:p>
+    <w:p/>
     <w:p>
       <w:bookmarkStart w:id="0" w:name="_GoBack"/>
       <w:bookmarkEnd w:id="0"/>
@@ -2186,7 +2205,7 @@
 </file>
 
 <file path=customXml/itemProps1.xml><?xml version="1.0" encoding="utf-8"?>
-<ds:datastoreItem xmlns:ds="http://schemas.openxmlformats.org/officeDocument/2006/customXml" ds:itemID="{A14066C7-8E1E-8441-86B8-61F7EEFBED71}">
+<ds:datastoreItem xmlns:ds="http://schemas.openxmlformats.org/officeDocument/2006/customXml" ds:itemID="{E903000B-2B23-8844-90EE-C16E383A8857}">
   <ds:schemaRefs>
     <ds:schemaRef ds:uri="http://schemas.openxmlformats.org/officeDocument/2006/bibliography"/>
   </ds:schemaRefs>

</xml_diff>

<commit_message>
Problem 3 - added constraints and sub-goal
</commit_message>
<xml_diff>
--- a/ProblemSolving/Macchi_Craig_ProblemSolving.docx
+++ b/ProblemSolving/Macchi_Craig_ProblemSolving.docx
@@ -448,6 +448,14 @@
       </w:r>
     </w:p>
     <w:p/>
+    <w:p>
+      <w:r>
+        <w:t>The co</w:t>
+      </w:r>
+      <w:r>
+        <w:t>nstraints are that the little girl has used a system that has difficulty testing and seeing from a simple demonstration without the potential of an error occurring.   The sub-goal will be to come up with a method of applying her system to an equation with variables to simplify toward the solution.</w:t>
+      </w:r>
+    </w:p>
     <w:p>
       <w:bookmarkStart w:id="0" w:name="_GoBack"/>
       <w:bookmarkEnd w:id="0"/>
@@ -2205,7 +2213,7 @@
 </file>
 
 <file path=customXml/itemProps1.xml><?xml version="1.0" encoding="utf-8"?>
-<ds:datastoreItem xmlns:ds="http://schemas.openxmlformats.org/officeDocument/2006/customXml" ds:itemID="{E903000B-2B23-8844-90EE-C16E383A8857}">
+<ds:datastoreItem xmlns:ds="http://schemas.openxmlformats.org/officeDocument/2006/customXml" ds:itemID="{78F44974-3AFB-6840-9B75-232C25355A70}">
   <ds:schemaRefs>
     <ds:schemaRef ds:uri="http://schemas.openxmlformats.org/officeDocument/2006/bibliography"/>
   </ds:schemaRefs>

</xml_diff>

<commit_message>
Problem 3 - potential solution pattern.
</commit_message>
<xml_diff>
--- a/ProblemSolving/Macchi_Craig_ProblemSolving.docx
+++ b/ProblemSolving/Macchi_Craig_ProblemSolving.docx
@@ -456,10 +456,56 @@
         <w:t>nstraints are that the little girl has used a system that has difficulty testing and seeing from a simple demonstration without the potential of an error occurring.   The sub-goal will be to come up with a method of applying her system to an equation with variables to simplify toward the solution.</w:t>
       </w:r>
     </w:p>
-    <w:p>
+    <w:p/>
+    <w:p>
+      <w:r>
+        <w:t>t=1, 9, 17, 25, 33</w:t>
+      </w:r>
+      <w:r>
+        <w:t xml:space="preserve"> - every 8</w:t>
+      </w:r>
+    </w:p>
+    <w:p>
+      <w:r>
+        <w:t>f=8, 10, 16, 18, 24</w:t>
+      </w:r>
+      <w:r>
+        <w:t xml:space="preserve"> – every 2 &amp; every 4</w:t>
+      </w:r>
+    </w:p>
+    <w:p>
+      <w:r>
+        <w:t xml:space="preserve">m=3, 7, 11, 15, 19 </w:t>
+      </w:r>
+      <w:r>
+        <w:t>– every 4</w:t>
+      </w:r>
+    </w:p>
+    <w:p>
+      <w:r>
+        <w:t>r = 4, 6, 12, 14, 20</w:t>
+      </w:r>
+      <w:r>
+        <w:t xml:space="preserve"> – every 2 &amp; every 4</w:t>
+      </w:r>
+    </w:p>
+    <w:p>
+      <w:r>
+        <w:t xml:space="preserve">l=5, 13, 21, 29, 37 </w:t>
+      </w:r>
+      <w:r>
+        <w:t>– every 8</w:t>
+      </w:r>
+    </w:p>
+    <w:p/>
+    <w:p>
+      <w:r>
+        <w:t>In coming up with a pattern toward a solution, I’ve identified a pattern for each finger….which may help toward to a solution.</w:t>
+      </w:r>
       <w:bookmarkStart w:id="0" w:name="_GoBack"/>
       <w:bookmarkEnd w:id="0"/>
     </w:p>
+    <w:p/>
     <w:p>
       <w:r>
         <w:t>1) Define the problem</w:t>
@@ -2213,7 +2259,7 @@
 </file>
 
 <file path=customXml/itemProps1.xml><?xml version="1.0" encoding="utf-8"?>
-<ds:datastoreItem xmlns:ds="http://schemas.openxmlformats.org/officeDocument/2006/customXml" ds:itemID="{78F44974-3AFB-6840-9B75-232C25355A70}">
+<ds:datastoreItem xmlns:ds="http://schemas.openxmlformats.org/officeDocument/2006/customXml" ds:itemID="{00F61762-C3FC-6346-AC4F-9CEB234444C8}">
   <ds:schemaRefs>
     <ds:schemaRef ds:uri="http://schemas.openxmlformats.org/officeDocument/2006/bibliography"/>
   </ds:schemaRefs>

</xml_diff>

<commit_message>
Problem 3 - potential solution pattern, edit to text
</commit_message>
<xml_diff>
--- a/ProblemSolving/Macchi_Craig_ProblemSolving.docx
+++ b/ProblemSolving/Macchi_Craig_ProblemSolving.docx
@@ -500,10 +500,16 @@
     <w:p/>
     <w:p>
       <w:r>
-        <w:t>In coming up with a pattern toward a solution, I’ve identified a pattern for each finger….which may help toward to a solution.</w:t>
+        <w:t>In coming up with a pattern toward a solution, I’ve identified a pattern for each finge</w:t>
+      </w:r>
+      <w:r>
+        <w:t xml:space="preserve">r; </w:t>
       </w:r>
       <w:bookmarkStart w:id="0" w:name="_GoBack"/>
       <w:bookmarkEnd w:id="0"/>
+      <w:r>
+        <w:t>which may help toward to a solution.</w:t>
+      </w:r>
     </w:p>
     <w:p/>
     <w:p>
@@ -2259,7 +2265,7 @@
 </file>
 
 <file path=customXml/itemProps1.xml><?xml version="1.0" encoding="utf-8"?>
-<ds:datastoreItem xmlns:ds="http://schemas.openxmlformats.org/officeDocument/2006/customXml" ds:itemID="{00F61762-C3FC-6346-AC4F-9CEB234444C8}">
+<ds:datastoreItem xmlns:ds="http://schemas.openxmlformats.org/officeDocument/2006/customXml" ds:itemID="{7C4A9476-C811-8F40-B5B1-D3648C453611}">
   <ds:schemaRefs>
     <ds:schemaRef ds:uri="http://schemas.openxmlformats.org/officeDocument/2006/bibliography"/>
   </ds:schemaRefs>

</xml_diff>

<commit_message>
Problem 3 - potential solution; added even and odds
</commit_message>
<xml_diff>
--- a/ProblemSolving/Macchi_Craig_ProblemSolving.docx
+++ b/ProblemSolving/Macchi_Craig_ProblemSolving.docx
@@ -464,6 +464,9 @@
       <w:r>
         <w:t xml:space="preserve"> - every 8</w:t>
       </w:r>
+      <w:r>
+        <w:t xml:space="preserve"> (all odd)</w:t>
+      </w:r>
     </w:p>
     <w:p>
       <w:r>
@@ -472,6 +475,9 @@
       <w:r>
         <w:t xml:space="preserve"> – every 2 &amp; every 4</w:t>
       </w:r>
+      <w:r>
+        <w:t>(all even)</w:t>
+      </w:r>
     </w:p>
     <w:p>
       <w:r>
@@ -480,6 +486,9 @@
       <w:r>
         <w:t>– every 4</w:t>
       </w:r>
+      <w:r>
+        <w:t xml:space="preserve"> (all even)</w:t>
+      </w:r>
     </w:p>
     <w:p>
       <w:r>
@@ -488,6 +497,9 @@
       <w:r>
         <w:t xml:space="preserve"> – every 2 &amp; every 4</w:t>
       </w:r>
+      <w:r>
+        <w:t>v(all even)</w:t>
+      </w:r>
     </w:p>
     <w:p>
       <w:r>
@@ -496,17 +508,20 @@
       <w:r>
         <w:t>– every 8</w:t>
       </w:r>
-    </w:p>
-    <w:p/>
-    <w:p>
-      <w:r>
-        <w:t>In coming up with a pattern toward a solution, I’ve identified a pattern for each finge</w:t>
-      </w:r>
-      <w:r>
-        <w:t xml:space="preserve">r; </w:t>
+      <w:r>
+        <w:t>(all odd)</w:t>
       </w:r>
       <w:bookmarkStart w:id="0" w:name="_GoBack"/>
       <w:bookmarkEnd w:id="0"/>
+    </w:p>
+    <w:p/>
+    <w:p>
+      <w:r>
+        <w:t>In coming up with a pattern toward a solution, I’ve identified a pattern for each finge</w:t>
+      </w:r>
+      <w:r>
+        <w:t xml:space="preserve">r; </w:t>
+      </w:r>
       <w:r>
         <w:t>which may help toward to a solution.</w:t>
       </w:r>
@@ -2265,7 +2280,7 @@
 </file>
 
 <file path=customXml/itemProps1.xml><?xml version="1.0" encoding="utf-8"?>
-<ds:datastoreItem xmlns:ds="http://schemas.openxmlformats.org/officeDocument/2006/customXml" ds:itemID="{7C4A9476-C811-8F40-B5B1-D3648C453611}">
+<ds:datastoreItem xmlns:ds="http://schemas.openxmlformats.org/officeDocument/2006/customXml" ds:itemID="{2A80C7FA-1284-1C4D-A4EB-039917733FE1}">
   <ds:schemaRefs>
     <ds:schemaRef ds:uri="http://schemas.openxmlformats.org/officeDocument/2006/bibliography"/>
   </ds:schemaRefs>

</xml_diff>

<commit_message>
Problem 3 - edit to even and odds
</commit_message>
<xml_diff>
--- a/ProblemSolving/Macchi_Craig_ProblemSolving.docx
+++ b/ProblemSolving/Macchi_Craig_ProblemSolving.docx
@@ -487,32 +487,35 @@
         <w:t>– every 4</w:t>
       </w:r>
       <w:r>
-        <w:t xml:space="preserve"> (all even)</w:t>
-      </w:r>
-    </w:p>
-    <w:p>
-      <w:r>
-        <w:t>r = 4, 6, 12, 14, 20</w:t>
-      </w:r>
-      <w:r>
-        <w:t xml:space="preserve"> – every 2 &amp; every 4</w:t>
-      </w:r>
-      <w:r>
-        <w:t>v(all even)</w:t>
-      </w:r>
-    </w:p>
-    <w:p>
-      <w:r>
-        <w:t xml:space="preserve">l=5, 13, 21, 29, 37 </w:t>
-      </w:r>
-      <w:r>
-        <w:t>– every 8</w:t>
-      </w:r>
-      <w:r>
-        <w:t>(all odd)</w:t>
+        <w:t xml:space="preserve"> (all odd</w:t>
       </w:r>
       <w:bookmarkStart w:id="0" w:name="_GoBack"/>
       <w:bookmarkEnd w:id="0"/>
+      <w:r>
+        <w:t>)</w:t>
+      </w:r>
+    </w:p>
+    <w:p>
+      <w:r>
+        <w:t>r = 4, 6, 12, 14, 20</w:t>
+      </w:r>
+      <w:r>
+        <w:t xml:space="preserve"> – every 2 &amp; every 4</w:t>
+      </w:r>
+      <w:r>
+        <w:t>v(all even)</w:t>
+      </w:r>
+    </w:p>
+    <w:p>
+      <w:r>
+        <w:t xml:space="preserve">l=5, 13, 21, 29, 37 </w:t>
+      </w:r>
+      <w:r>
+        <w:t>– every 8</w:t>
+      </w:r>
+      <w:r>
+        <w:t>(all odd)</w:t>
+      </w:r>
     </w:p>
     <w:p/>
     <w:p>
@@ -2280,7 +2283,7 @@
 </file>
 
 <file path=customXml/itemProps1.xml><?xml version="1.0" encoding="utf-8"?>
-<ds:datastoreItem xmlns:ds="http://schemas.openxmlformats.org/officeDocument/2006/customXml" ds:itemID="{2A80C7FA-1284-1C4D-A4EB-039917733FE1}">
+<ds:datastoreItem xmlns:ds="http://schemas.openxmlformats.org/officeDocument/2006/customXml" ds:itemID="{8E159E0C-ACC5-9143-883C-4C55BCBFF26A}">
   <ds:schemaRefs>
     <ds:schemaRef ds:uri="http://schemas.openxmlformats.org/officeDocument/2006/bibliography"/>
   </ds:schemaRefs>

</xml_diff>

<commit_message>
Problem 3 - Updated variables and potential solutions
</commit_message>
<xml_diff>
--- a/ProblemSolving/Macchi_Craig_ProblemSolving.docx
+++ b/ProblemSolving/Macchi_Craig_ProblemSolving.docx
@@ -92,10 +92,26 @@
         <w:t xml:space="preserve">In order for </w:t>
       </w:r>
       <w:r>
-        <w:t>the solution to work c&amp;p or p&amp;</w:t>
-      </w:r>
-      <w:r>
-        <w:t>s can’t be together.</w:t>
+        <w:t xml:space="preserve">the solution to work </w:t>
+      </w:r>
+      <w:proofErr w:type="spellStart"/>
+      <w:r>
+        <w:t>c&amp;p</w:t>
+      </w:r>
+      <w:proofErr w:type="spellEnd"/>
+      <w:r>
+        <w:t xml:space="preserve"> or </w:t>
+      </w:r>
+      <w:proofErr w:type="spellStart"/>
+      <w:r>
+        <w:t>p&amp;</w:t>
+      </w:r>
+      <w:r>
+        <w:t>s</w:t>
+      </w:r>
+      <w:proofErr w:type="spellEnd"/>
+      <w:r>
+        <w:t xml:space="preserve"> can’t be together.</w:t>
       </w:r>
     </w:p>
     <w:p>
@@ -105,7 +121,15 @@
     </w:p>
     <w:p>
       <w:r>
-        <w:t>Man takes c leaving p&amp;s together = Unsuccessful</w:t>
+        <w:t xml:space="preserve">Man takes c leaving </w:t>
+      </w:r>
+      <w:proofErr w:type="spellStart"/>
+      <w:r>
+        <w:t>p&amp;s</w:t>
+      </w:r>
+      <w:proofErr w:type="spellEnd"/>
+      <w:r>
+        <w:t xml:space="preserve"> together = Unsuccessful</w:t>
       </w:r>
     </w:p>
     <w:p/>
@@ -116,7 +140,15 @@
     </w:p>
     <w:p>
       <w:r>
-        <w:t>Man takes p leaving c&amp;s together = Successful</w:t>
+        <w:t xml:space="preserve">Man takes p leaving </w:t>
+      </w:r>
+      <w:proofErr w:type="spellStart"/>
+      <w:r>
+        <w:t>c&amp;s</w:t>
+      </w:r>
+      <w:proofErr w:type="spellEnd"/>
+      <w:r>
+        <w:t xml:space="preserve"> together = Successful</w:t>
       </w:r>
     </w:p>
     <w:p>
@@ -126,10 +158,18 @@
     </w:p>
     <w:p>
       <w:r>
-        <w:t>Man leaves c&amp;</w:t>
-      </w:r>
-      <w:r>
-        <w:t>p together and going to s = Unsuccessful</w:t>
+        <w:t xml:space="preserve">Man leaves </w:t>
+      </w:r>
+      <w:proofErr w:type="spellStart"/>
+      <w:r>
+        <w:t>c&amp;</w:t>
+      </w:r>
+      <w:r>
+        <w:t>p</w:t>
+      </w:r>
+      <w:proofErr w:type="spellEnd"/>
+      <w:r>
+        <w:t xml:space="preserve"> together and going to s = Unsuccessful</w:t>
       </w:r>
     </w:p>
     <w:p/>
@@ -140,10 +180,18 @@
     </w:p>
     <w:p>
       <w:r>
-        <w:t>Man take s leaving c&amp;</w:t>
-      </w:r>
-      <w:r>
-        <w:t>p together = Unsuccessful</w:t>
+        <w:t xml:space="preserve">Man take s leaving </w:t>
+      </w:r>
+      <w:proofErr w:type="spellStart"/>
+      <w:r>
+        <w:t>c&amp;</w:t>
+      </w:r>
+      <w:r>
+        <w:t>p</w:t>
+      </w:r>
+      <w:proofErr w:type="spellEnd"/>
+      <w:r>
+        <w:t xml:space="preserve"> together = Unsuccessful</w:t>
       </w:r>
     </w:p>
     <w:p/>
@@ -295,9 +343,11 @@
       </w:r>
     </w:p>
     <w:p>
+      <w:proofErr w:type="gramStart"/>
       <w:r>
         <w:t>w</w:t>
       </w:r>
+      <w:proofErr w:type="gramEnd"/>
     </w:p>
     <w:p>
       <w:r>
@@ -314,9 +364,11 @@
       </w:r>
     </w:p>
     <w:p>
+      <w:proofErr w:type="gramStart"/>
       <w:r>
         <w:t>r</w:t>
       </w:r>
+      <w:proofErr w:type="gramEnd"/>
     </w:p>
     <w:p>
       <w:r>
@@ -333,9 +385,11 @@
       </w:r>
     </w:p>
     <w:p>
+      <w:proofErr w:type="gramStart"/>
       <w:r>
         <w:t>l</w:t>
       </w:r>
+      <w:proofErr w:type="gramEnd"/>
     </w:p>
     <w:p>
       <w:r>
@@ -363,13 +417,23 @@
       </w:r>
     </w:p>
     <w:p>
-      <w:r>
-        <w:t>l = black;</w:t>
-      </w:r>
-    </w:p>
-    <w:p>
-      <w:r>
-        <w:t>the potential for the next 9 picks could be l, leaving 10 more socks and only one pair currently.</w:t>
+      <w:proofErr w:type="gramStart"/>
+      <w:r>
+        <w:t>l</w:t>
+      </w:r>
+      <w:proofErr w:type="gramEnd"/>
+      <w:r>
+        <w:t xml:space="preserve"> = black;</w:t>
+      </w:r>
+    </w:p>
+    <w:p>
+      <w:proofErr w:type="gramStart"/>
+      <w:r>
+        <w:t>the</w:t>
+      </w:r>
+      <w:proofErr w:type="gramEnd"/>
+      <w:r>
+        <w:t xml:space="preserve"> potential for the next 9 picks could be l, leaving 10 more socks and only one pair currently.</w:t>
       </w:r>
     </w:p>
     <w:p>
@@ -387,13 +451,23 @@
       </w:r>
     </w:p>
     <w:p>
-      <w:r>
-        <w:t>r=brown;</w:t>
-      </w:r>
-    </w:p>
-    <w:p>
-      <w:r>
-        <w:t>the potential for the next 5 picks could be r, leaving 4 more socks and only 2 pairs currently.</w:t>
+      <w:proofErr w:type="gramStart"/>
+      <w:r>
+        <w:t>r</w:t>
+      </w:r>
+      <w:proofErr w:type="gramEnd"/>
+      <w:r>
+        <w:t>=brown;</w:t>
+      </w:r>
+    </w:p>
+    <w:p>
+      <w:proofErr w:type="gramStart"/>
+      <w:r>
+        <w:t>the</w:t>
+      </w:r>
+      <w:proofErr w:type="gramEnd"/>
+      <w:r>
+        <w:t xml:space="preserve"> potential for the next 5 picks could be r, leaving 4 more socks and only 2 pairs currently.</w:t>
       </w:r>
     </w:p>
     <w:p>
@@ -411,13 +485,23 @@
       </w:r>
     </w:p>
     <w:p>
-      <w:r>
-        <w:t>w = white;</w:t>
-      </w:r>
-    </w:p>
-    <w:p>
-      <w:r>
-        <w:t>the remaining socks are all w, meaning the 18</w:t>
+      <w:proofErr w:type="gramStart"/>
+      <w:r>
+        <w:t>w</w:t>
+      </w:r>
+      <w:proofErr w:type="gramEnd"/>
+      <w:r>
+        <w:t xml:space="preserve"> = white;</w:t>
+      </w:r>
+    </w:p>
+    <w:p>
+      <w:proofErr w:type="gramStart"/>
+      <w:r>
+        <w:t>the</w:t>
+      </w:r>
+      <w:proofErr w:type="gramEnd"/>
+      <w:r>
+        <w:t xml:space="preserve"> remaining socks are all w, meaning the 18</w:t>
       </w:r>
       <w:r>
         <w:rPr>
@@ -459,7 +543,38 @@
     <w:p/>
     <w:p>
       <w:r>
-        <w:t>t=1, 9, 17, 25, 33</w:t>
+        <w:t>Thumb = t;</w:t>
+      </w:r>
+    </w:p>
+    <w:p>
+      <w:r>
+        <w:t>First finger = f;</w:t>
+      </w:r>
+    </w:p>
+    <w:p>
+      <w:r>
+        <w:t>Middle finger = m;</w:t>
+      </w:r>
+    </w:p>
+    <w:p>
+      <w:r>
+        <w:t>Ring finger = r;</w:t>
+      </w:r>
+    </w:p>
+    <w:p>
+      <w:r>
+        <w:t>Little finger = l;</w:t>
+      </w:r>
+    </w:p>
+    <w:p/>
+    <w:p>
+      <w:proofErr w:type="gramStart"/>
+      <w:r>
+        <w:t>t</w:t>
+      </w:r>
+      <w:proofErr w:type="gramEnd"/>
+      <w:r>
+        <w:t>=1, 9, 17, 25, 33</w:t>
       </w:r>
       <w:r>
         <w:t xml:space="preserve"> - every 8</w:t>
@@ -469,19 +584,32 @@
       </w:r>
     </w:p>
     <w:p>
-      <w:r>
-        <w:t>f=8, 10, 16, 18, 24</w:t>
+      <w:proofErr w:type="gramStart"/>
+      <w:r>
+        <w:t>f</w:t>
+      </w:r>
+      <w:proofErr w:type="gramEnd"/>
+      <w:r>
+        <w:t>=8, 10, 16, 18, 24</w:t>
       </w:r>
       <w:r>
         <w:t xml:space="preserve"> – every 2 &amp; every 4</w:t>
       </w:r>
       <w:r>
+        <w:t xml:space="preserve"> </w:t>
+      </w:r>
+      <w:r>
         <w:t>(all even)</w:t>
       </w:r>
     </w:p>
     <w:p>
-      <w:r>
-        <w:t xml:space="preserve">m=3, 7, 11, 15, 19 </w:t>
+      <w:proofErr w:type="gramStart"/>
+      <w:r>
+        <w:t>m</w:t>
+      </w:r>
+      <w:proofErr w:type="gramEnd"/>
+      <w:r>
+        <w:t xml:space="preserve">=3, 7, 11, 15, 19 </w:t>
       </w:r>
       <w:r>
         <w:t>– every 4</w:t>
@@ -489,44 +617,77 @@
       <w:r>
         <w:t xml:space="preserve"> (all odd</w:t>
       </w:r>
+      <w:r>
+        <w:t>)</w:t>
+      </w:r>
+    </w:p>
+    <w:p>
+      <w:proofErr w:type="gramStart"/>
+      <w:r>
+        <w:t>r</w:t>
+      </w:r>
+      <w:proofErr w:type="gramEnd"/>
+      <w:r>
+        <w:t xml:space="preserve"> = 4, 6, 12, 14, 20</w:t>
+      </w:r>
+      <w:r>
+        <w:t xml:space="preserve"> – every 2 &amp; every 4</w:t>
+      </w:r>
+      <w:r>
+        <w:t xml:space="preserve"> </w:t>
+      </w:r>
+      <w:r>
+        <w:t>(all even)</w:t>
+      </w:r>
+    </w:p>
+    <w:p>
+      <w:proofErr w:type="gramStart"/>
+      <w:r>
+        <w:t>l</w:t>
+      </w:r>
+      <w:proofErr w:type="gramEnd"/>
+      <w:r>
+        <w:t xml:space="preserve">=5, 13, 21, 29, 37 </w:t>
+      </w:r>
+      <w:r>
+        <w:t>– every 8</w:t>
+      </w:r>
+      <w:r>
+        <w:t xml:space="preserve"> </w:t>
+      </w:r>
+      <w:r>
+        <w:t>(all odd)</w:t>
+      </w:r>
+    </w:p>
+    <w:p/>
+    <w:p>
+      <w:r>
+        <w:t>In coming up with a pattern toward a solution, I’ve identified a pattern for each finge</w:t>
+      </w:r>
+      <w:r>
+        <w:t xml:space="preserve">r; </w:t>
+      </w:r>
+      <w:r>
+        <w:t>which may help toward to a solution.</w:t>
+      </w:r>
+    </w:p>
+    <w:p/>
+    <w:p>
       <w:bookmarkStart w:id="0" w:name="_GoBack"/>
       <w:bookmarkEnd w:id="0"/>
       <w:r>
-        <w:t>)</w:t>
-      </w:r>
-    </w:p>
-    <w:p>
-      <w:r>
-        <w:t>r = 4, 6, 12, 14, 20</w:t>
-      </w:r>
-      <w:r>
-        <w:t xml:space="preserve"> – every 2 &amp; every 4</w:t>
-      </w:r>
-      <w:r>
-        <w:t>v(all even)</w:t>
-      </w:r>
-    </w:p>
-    <w:p>
-      <w:r>
-        <w:t xml:space="preserve">l=5, 13, 21, 29, 37 </w:t>
-      </w:r>
-      <w:r>
-        <w:t>– every 8</w:t>
-      </w:r>
-      <w:r>
-        <w:t>(all odd)</w:t>
-      </w:r>
-    </w:p>
-    <w:p/>
-    <w:p>
-      <w:r>
-        <w:t>In coming up with a pattern toward a solution, I’ve identified a pattern for each finge</w:t>
-      </w:r>
-      <w:r>
-        <w:t xml:space="preserve">r; </w:t>
-      </w:r>
-      <w:r>
-        <w:t>which may help toward to a solution.</w:t>
+        <w:t xml:space="preserve">In identifying the pattern the likely-hood of the solution is that </w:t>
+      </w:r>
+      <w:r>
+        <w:t xml:space="preserve">10, 100, &amp; 1000 will land on the </w:t>
+      </w:r>
+      <w:proofErr w:type="gramStart"/>
+      <w:r>
+        <w:t>ring-finger</w:t>
+      </w:r>
+      <w:proofErr w:type="gramEnd"/>
+      <w:r>
+        <w:t xml:space="preserve"> or the first finger.</w:t>
       </w:r>
     </w:p>
     <w:p/>
@@ -564,16 +725,25 @@
       </w:r>
       <w:r>
         <w:tab/>
+      </w:r>
+      <w:proofErr w:type="gramStart"/>
+      <w:r>
         <w:t>from</w:t>
       </w:r>
       <w:r>
         <w:tab/>
       </w:r>
-    </w:p>
-    <w:p/>
-    <w:p>
-      <w:r>
-        <w:t xml:space="preserve">the word problem </w:t>
+      <w:proofErr w:type="gramEnd"/>
+    </w:p>
+    <w:p/>
+    <w:p>
+      <w:proofErr w:type="gramStart"/>
+      <w:r>
+        <w:t>the</w:t>
+      </w:r>
+      <w:proofErr w:type="gramEnd"/>
+      <w:r>
+        <w:t xml:space="preserve"> word problem </w:t>
       </w:r>
       <w:r>
         <w:t>alone?</w:t>
@@ -2283,7 +2453,7 @@
 </file>
 
 <file path=customXml/itemProps1.xml><?xml version="1.0" encoding="utf-8"?>
-<ds:datastoreItem xmlns:ds="http://schemas.openxmlformats.org/officeDocument/2006/customXml" ds:itemID="{8E159E0C-ACC5-9143-883C-4C55BCBFF26A}">
+<ds:datastoreItem xmlns:ds="http://schemas.openxmlformats.org/officeDocument/2006/customXml" ds:itemID="{114B3251-EF42-F84E-8BF5-864348A0596D}">
   <ds:schemaRefs>
     <ds:schemaRef ds:uri="http://schemas.openxmlformats.org/officeDocument/2006/bibliography"/>
   </ds:schemaRefs>

</xml_diff>

<commit_message>
Problem 3 - Updated potential solutions
</commit_message>
<xml_diff>
--- a/ProblemSolving/Macchi_Craig_ProblemSolving.docx
+++ b/ProblemSolving/Macchi_Craig_ProblemSolving.docx
@@ -92,26 +92,10 @@
         <w:t xml:space="preserve">In order for </w:t>
       </w:r>
       <w:r>
-        <w:t xml:space="preserve">the solution to work </w:t>
-      </w:r>
-      <w:proofErr w:type="spellStart"/>
-      <w:r>
-        <w:t>c&amp;p</w:t>
-      </w:r>
-      <w:proofErr w:type="spellEnd"/>
-      <w:r>
-        <w:t xml:space="preserve"> or </w:t>
-      </w:r>
-      <w:proofErr w:type="spellStart"/>
-      <w:r>
-        <w:t>p&amp;</w:t>
-      </w:r>
-      <w:r>
-        <w:t>s</w:t>
-      </w:r>
-      <w:proofErr w:type="spellEnd"/>
-      <w:r>
-        <w:t xml:space="preserve"> can’t be together.</w:t>
+        <w:t>the solution to work c&amp;p or p&amp;</w:t>
+      </w:r>
+      <w:r>
+        <w:t>s can’t be together.</w:t>
       </w:r>
     </w:p>
     <w:p>
@@ -121,15 +105,7 @@
     </w:p>
     <w:p>
       <w:r>
-        <w:t xml:space="preserve">Man takes c leaving </w:t>
-      </w:r>
-      <w:proofErr w:type="spellStart"/>
-      <w:r>
-        <w:t>p&amp;s</w:t>
-      </w:r>
-      <w:proofErr w:type="spellEnd"/>
-      <w:r>
-        <w:t xml:space="preserve"> together = Unsuccessful</w:t>
+        <w:t>Man takes c leaving p&amp;s together = Unsuccessful</w:t>
       </w:r>
     </w:p>
     <w:p/>
@@ -140,15 +116,7 @@
     </w:p>
     <w:p>
       <w:r>
-        <w:t xml:space="preserve">Man takes p leaving </w:t>
-      </w:r>
-      <w:proofErr w:type="spellStart"/>
-      <w:r>
-        <w:t>c&amp;s</w:t>
-      </w:r>
-      <w:proofErr w:type="spellEnd"/>
-      <w:r>
-        <w:t xml:space="preserve"> together = Successful</w:t>
+        <w:t>Man takes p leaving c&amp;s together = Successful</w:t>
       </w:r>
     </w:p>
     <w:p>
@@ -158,18 +126,10 @@
     </w:p>
     <w:p>
       <w:r>
-        <w:t xml:space="preserve">Man leaves </w:t>
-      </w:r>
-      <w:proofErr w:type="spellStart"/>
-      <w:r>
-        <w:t>c&amp;</w:t>
-      </w:r>
-      <w:r>
-        <w:t>p</w:t>
-      </w:r>
-      <w:proofErr w:type="spellEnd"/>
-      <w:r>
-        <w:t xml:space="preserve"> together and going to s = Unsuccessful</w:t>
+        <w:t>Man leaves c&amp;</w:t>
+      </w:r>
+      <w:r>
+        <w:t>p together and going to s = Unsuccessful</w:t>
       </w:r>
     </w:p>
     <w:p/>
@@ -180,18 +140,10 @@
     </w:p>
     <w:p>
       <w:r>
-        <w:t xml:space="preserve">Man take s leaving </w:t>
-      </w:r>
-      <w:proofErr w:type="spellStart"/>
-      <w:r>
-        <w:t>c&amp;</w:t>
-      </w:r>
-      <w:r>
-        <w:t>p</w:t>
-      </w:r>
-      <w:proofErr w:type="spellEnd"/>
-      <w:r>
-        <w:t xml:space="preserve"> together = Unsuccessful</w:t>
+        <w:t>Man take s leaving c&amp;</w:t>
+      </w:r>
+      <w:r>
+        <w:t>p together = Unsuccessful</w:t>
       </w:r>
     </w:p>
     <w:p/>
@@ -343,11 +295,9 @@
       </w:r>
     </w:p>
     <w:p>
-      <w:proofErr w:type="gramStart"/>
       <w:r>
         <w:t>w</w:t>
       </w:r>
-      <w:proofErr w:type="gramEnd"/>
     </w:p>
     <w:p>
       <w:r>
@@ -364,11 +314,9 @@
       </w:r>
     </w:p>
     <w:p>
-      <w:proofErr w:type="gramStart"/>
       <w:r>
         <w:t>r</w:t>
       </w:r>
-      <w:proofErr w:type="gramEnd"/>
     </w:p>
     <w:p>
       <w:r>
@@ -385,11 +333,9 @@
       </w:r>
     </w:p>
     <w:p>
-      <w:proofErr w:type="gramStart"/>
       <w:r>
         <w:t>l</w:t>
       </w:r>
-      <w:proofErr w:type="gramEnd"/>
     </w:p>
     <w:p>
       <w:r>
@@ -417,23 +363,13 @@
       </w:r>
     </w:p>
     <w:p>
-      <w:proofErr w:type="gramStart"/>
-      <w:r>
-        <w:t>l</w:t>
-      </w:r>
-      <w:proofErr w:type="gramEnd"/>
-      <w:r>
-        <w:t xml:space="preserve"> = black;</w:t>
-      </w:r>
-    </w:p>
-    <w:p>
-      <w:proofErr w:type="gramStart"/>
-      <w:r>
-        <w:t>the</w:t>
-      </w:r>
-      <w:proofErr w:type="gramEnd"/>
-      <w:r>
-        <w:t xml:space="preserve"> potential for the next 9 picks could be l, leaving 10 more socks and only one pair currently.</w:t>
+      <w:r>
+        <w:t>l = black;</w:t>
+      </w:r>
+    </w:p>
+    <w:p>
+      <w:r>
+        <w:t>the potential for the next 9 picks could be l, leaving 10 more socks and only one pair currently.</w:t>
       </w:r>
     </w:p>
     <w:p>
@@ -451,23 +387,13 @@
       </w:r>
     </w:p>
     <w:p>
-      <w:proofErr w:type="gramStart"/>
-      <w:r>
-        <w:t>r</w:t>
-      </w:r>
-      <w:proofErr w:type="gramEnd"/>
-      <w:r>
-        <w:t>=brown;</w:t>
-      </w:r>
-    </w:p>
-    <w:p>
-      <w:proofErr w:type="gramStart"/>
-      <w:r>
-        <w:t>the</w:t>
-      </w:r>
-      <w:proofErr w:type="gramEnd"/>
-      <w:r>
-        <w:t xml:space="preserve"> potential for the next 5 picks could be r, leaving 4 more socks and only 2 pairs currently.</w:t>
+      <w:r>
+        <w:t>r=brown;</w:t>
+      </w:r>
+    </w:p>
+    <w:p>
+      <w:r>
+        <w:t>the potential for the next 5 picks could be r, leaving 4 more socks and only 2 pairs currently.</w:t>
       </w:r>
     </w:p>
     <w:p>
@@ -485,23 +411,13 @@
       </w:r>
     </w:p>
     <w:p>
-      <w:proofErr w:type="gramStart"/>
-      <w:r>
-        <w:t>w</w:t>
-      </w:r>
-      <w:proofErr w:type="gramEnd"/>
-      <w:r>
-        <w:t xml:space="preserve"> = white;</w:t>
-      </w:r>
-    </w:p>
-    <w:p>
-      <w:proofErr w:type="gramStart"/>
-      <w:r>
-        <w:t>the</w:t>
-      </w:r>
-      <w:proofErr w:type="gramEnd"/>
-      <w:r>
-        <w:t xml:space="preserve"> remaining socks are all w, meaning the 18</w:t>
+      <w:r>
+        <w:t>w = white;</w:t>
+      </w:r>
+    </w:p>
+    <w:p>
+      <w:r>
+        <w:t>the remaining socks are all w, meaning the 18</w:t>
       </w:r>
       <w:r>
         <w:rPr>
@@ -568,13 +484,8 @@
     </w:p>
     <w:p/>
     <w:p>
-      <w:proofErr w:type="gramStart"/>
-      <w:r>
-        <w:t>t</w:t>
-      </w:r>
-      <w:proofErr w:type="gramEnd"/>
-      <w:r>
-        <w:t>=1, 9, 17, 25, 33</w:t>
+      <w:r>
+        <w:t>t=1, 9, 17, 25, 33</w:t>
       </w:r>
       <w:r>
         <w:t xml:space="preserve"> - every 8</w:t>
@@ -584,13 +495,8 @@
       </w:r>
     </w:p>
     <w:p>
-      <w:proofErr w:type="gramStart"/>
-      <w:r>
-        <w:t>f</w:t>
-      </w:r>
-      <w:proofErr w:type="gramEnd"/>
-      <w:r>
-        <w:t>=8, 10, 16, 18, 24</w:t>
+      <w:r>
+        <w:t>f=8, 10, 16, 18, 24</w:t>
       </w:r>
       <w:r>
         <w:t xml:space="preserve"> – every 2 &amp; every 4</w:t>
@@ -603,13 +509,8 @@
       </w:r>
     </w:p>
     <w:p>
-      <w:proofErr w:type="gramStart"/>
-      <w:r>
-        <w:t>m</w:t>
-      </w:r>
-      <w:proofErr w:type="gramEnd"/>
-      <w:r>
-        <w:t xml:space="preserve">=3, 7, 11, 15, 19 </w:t>
+      <w:r>
+        <w:t xml:space="preserve">m=3, 7, 11, 15, 19 </w:t>
       </w:r>
       <w:r>
         <w:t>– every 4</w:t>
@@ -622,13 +523,8 @@
       </w:r>
     </w:p>
     <w:p>
-      <w:proofErr w:type="gramStart"/>
-      <w:r>
-        <w:t>r</w:t>
-      </w:r>
-      <w:proofErr w:type="gramEnd"/>
-      <w:r>
-        <w:t xml:space="preserve"> = 4, 6, 12, 14, 20</w:t>
+      <w:r>
+        <w:t>r = 4, 6, 12, 14, 20</w:t>
       </w:r>
       <w:r>
         <w:t xml:space="preserve"> – every 2 &amp; every 4</w:t>
@@ -641,13 +537,8 @@
       </w:r>
     </w:p>
     <w:p>
-      <w:proofErr w:type="gramStart"/>
-      <w:r>
-        <w:t>l</w:t>
-      </w:r>
-      <w:proofErr w:type="gramEnd"/>
-      <w:r>
-        <w:t xml:space="preserve">=5, 13, 21, 29, 37 </w:t>
+      <w:r>
+        <w:t xml:space="preserve">l=5, 13, 21, 29, 37 </w:t>
       </w:r>
       <w:r>
         <w:t>– every 8</w:t>
@@ -673,157 +564,36 @@
     </w:p>
     <w:p/>
     <w:p>
+      <w:r>
+        <w:t>In identifying the pattern</w:t>
+      </w:r>
+      <w:r>
+        <w:t>,</w:t>
+      </w:r>
+      <w:r>
+        <w:t xml:space="preserve"> the likely-hood of the solution is that </w:t>
+      </w:r>
+      <w:r>
+        <w:t xml:space="preserve">10, 100, &amp; 1000 will land on the </w:t>
+      </w:r>
+      <w:r>
+        <w:t>ring finger</w:t>
+      </w:r>
+      <w:r>
+        <w:t xml:space="preserve"> or the first finger</w:t>
+      </w:r>
+      <w:r>
+        <w:t>.  They are all even numbers and the pattern for those two fingers are the only even numbers to pan out in the little girl’s counting pattern</w:t>
+      </w:r>
       <w:bookmarkStart w:id="0" w:name="_GoBack"/>
       <w:bookmarkEnd w:id="0"/>
       <w:r>
-        <w:t xml:space="preserve">In identifying the pattern the likely-hood of the solution is that </w:t>
-      </w:r>
-      <w:r>
-        <w:t xml:space="preserve">10, 100, &amp; 1000 will land on the </w:t>
-      </w:r>
-      <w:proofErr w:type="gramStart"/>
-      <w:r>
-        <w:t>ring-finger</w:t>
-      </w:r>
-      <w:proofErr w:type="gramEnd"/>
-      <w:r>
-        <w:t xml:space="preserve"> or the first finger.</w:t>
-      </w:r>
-    </w:p>
-    <w:p/>
-    <w:p>
-      <w:r>
-        <w:t>1) Define the problem</w:t>
-      </w:r>
-      <w:r>
-        <w:tab/>
-      </w:r>
-      <w:r>
-        <w:tab/>
-      </w:r>
-    </w:p>
-    <w:p/>
-    <w:p>
-      <w:r>
-        <w:t>a) Do this in your own words.</w:t>
-      </w:r>
-      <w:r>
-        <w:tab/>
-      </w:r>
-      <w:r>
-        <w:tab/>
-      </w:r>
-    </w:p>
-    <w:p/>
-    <w:p>
-      <w:r>
-        <w:t>b) What insight can you offer into the problem that is not immediately</w:t>
-      </w:r>
-      <w:r>
-        <w:tab/>
-        <w:t>visible</w:t>
-      </w:r>
-      <w:r>
-        <w:tab/>
-      </w:r>
-      <w:proofErr w:type="gramStart"/>
-      <w:r>
-        <w:t>from</w:t>
-      </w:r>
-      <w:r>
-        <w:tab/>
-      </w:r>
-      <w:proofErr w:type="gramEnd"/>
-    </w:p>
-    <w:p/>
-    <w:p>
-      <w:proofErr w:type="gramStart"/>
-      <w:r>
-        <w:t>the</w:t>
-      </w:r>
-      <w:proofErr w:type="gramEnd"/>
-      <w:r>
-        <w:t xml:space="preserve"> word problem </w:t>
-      </w:r>
-      <w:r>
-        <w:t>alone?</w:t>
-      </w:r>
-      <w:r>
-        <w:tab/>
-      </w:r>
-    </w:p>
-    <w:p/>
-    <w:p>
-      <w:r>
-        <w:t>c) What is the</w:t>
-      </w:r>
-      <w:r>
-        <w:tab/>
-        <w:t>overall</w:t>
-      </w:r>
-      <w:r>
-        <w:tab/>
-        <w:t>goal?</w:t>
-      </w:r>
-      <w:r>
-        <w:tab/>
-      </w:r>
-    </w:p>
-    <w:p/>
-    <w:p/>
-    <w:p>
-      <w:r>
-        <w:t>2) Break the problem apart</w:t>
-      </w:r>
-      <w:r>
-        <w:tab/>
-      </w:r>
-    </w:p>
-    <w:p/>
-    <w:p>
-      <w:r>
-        <w:t>a) What are the constraints?</w:t>
-      </w:r>
-      <w:r>
-        <w:tab/>
-      </w:r>
-    </w:p>
-    <w:p/>
-    <w:p>
-      <w:r>
-        <w:t>b) What are the sub-goals?</w:t>
-      </w:r>
-      <w:r>
-        <w:tab/>
-      </w:r>
-    </w:p>
-    <w:p/>
-    <w:p/>
-    <w:p>
-      <w:r>
-        <w:t>3) Identify potential solutions</w:t>
-      </w:r>
-      <w:r>
-        <w:tab/>
-      </w:r>
-    </w:p>
-    <w:p/>
-    <w:p>
-      <w:r>
-        <w:t>a) For each of</w:t>
-      </w:r>
-      <w:r>
-        <w:tab/>
-        <w:t>the sub-problems you’ve discussed in #2, what is</w:t>
-      </w:r>
-      <w:r>
-        <w:tab/>
-        <w:t>a possible solution?</w:t>
-      </w:r>
-      <w:r>
-        <w:tab/>
-      </w:r>
-    </w:p>
+        <w:t>.</w:t>
+      </w:r>
+    </w:p>
+    <w:p/>
+    <w:p/>
+    <w:p/>
     <w:p/>
     <w:p/>
     <w:p>
@@ -2453,7 +2223,7 @@
 </file>
 
 <file path=customXml/itemProps1.xml><?xml version="1.0" encoding="utf-8"?>
-<ds:datastoreItem xmlns:ds="http://schemas.openxmlformats.org/officeDocument/2006/customXml" ds:itemID="{114B3251-EF42-F84E-8BF5-864348A0596D}">
+<ds:datastoreItem xmlns:ds="http://schemas.openxmlformats.org/officeDocument/2006/customXml" ds:itemID="{0D837701-CB07-9449-B523-F32EEF10E3A9}">
   <ds:schemaRefs>
     <ds:schemaRef ds:uri="http://schemas.openxmlformats.org/officeDocument/2006/bibliography"/>
   </ds:schemaRefs>

</xml_diff>

<commit_message>
Problem 3 - edit to potential solution
</commit_message>
<xml_diff>
--- a/ProblemSolving/Macchi_Craig_ProblemSolving.docx
+++ b/ProblemSolving/Macchi_Craig_ProblemSolving.docx
@@ -559,34 +559,40 @@
         <w:t xml:space="preserve">r; </w:t>
       </w:r>
       <w:r>
-        <w:t>which may help toward to a solution.</w:t>
-      </w:r>
-    </w:p>
-    <w:p/>
-    <w:p>
-      <w:r>
-        <w:t>In identifying the pattern</w:t>
-      </w:r>
-      <w:r>
-        <w:t>,</w:t>
-      </w:r>
-      <w:r>
-        <w:t xml:space="preserve"> the likely-hood of the solution is that </w:t>
-      </w:r>
-      <w:r>
-        <w:t xml:space="preserve">10, 100, &amp; 1000 will land on the </w:t>
-      </w:r>
-      <w:r>
-        <w:t>ring finger</w:t>
-      </w:r>
-      <w:r>
-        <w:t xml:space="preserve"> or the first finger</w:t>
-      </w:r>
-      <w:r>
-        <w:t>.  They are all even numbers and the pattern for those two fingers are the only even numbers to pan out in the little girl’s counting pattern</w:t>
+        <w:t>which may help toward</w:t>
       </w:r>
       <w:bookmarkStart w:id="0" w:name="_GoBack"/>
       <w:bookmarkEnd w:id="0"/>
+      <w:r>
+        <w:t xml:space="preserve"> a solution.</w:t>
+      </w:r>
+    </w:p>
+    <w:p/>
+    <w:p>
+      <w:r>
+        <w:t>In identifying the pattern</w:t>
+      </w:r>
+      <w:r>
+        <w:t>,</w:t>
+      </w:r>
+      <w:r>
+        <w:t xml:space="preserve"> the likely-hood of the solution is that </w:t>
+      </w:r>
+      <w:r>
+        <w:t xml:space="preserve">10, 100, &amp; 1000 will land on the </w:t>
+      </w:r>
+      <w:r>
+        <w:t>ring finger</w:t>
+      </w:r>
+      <w:r>
+        <w:t xml:space="preserve"> or the first finger</w:t>
+      </w:r>
+      <w:r>
+        <w:t>.  They are all even numbers and the pattern for those two fingers are the only even numbers to pan out in the little girl’s counting</w:t>
+      </w:r>
+      <w:r>
+        <w:t xml:space="preserve"> method</w:t>
+      </w:r>
       <w:r>
         <w:t>.</w:t>
       </w:r>
@@ -2223,7 +2229,7 @@
 </file>
 
 <file path=customXml/itemProps1.xml><?xml version="1.0" encoding="utf-8"?>
-<ds:datastoreItem xmlns:ds="http://schemas.openxmlformats.org/officeDocument/2006/customXml" ds:itemID="{0D837701-CB07-9449-B523-F32EEF10E3A9}">
+<ds:datastoreItem xmlns:ds="http://schemas.openxmlformats.org/officeDocument/2006/customXml" ds:itemID="{CE1E268A-FD24-FC4B-A209-2FE2A02CB05A}">
   <ds:schemaRefs>
     <ds:schemaRef ds:uri="http://schemas.openxmlformats.org/officeDocument/2006/bibliography"/>
   </ds:schemaRefs>

</xml_diff>

<commit_message>
Problem 3 - edit + added numbers
</commit_message>
<xml_diff>
--- a/ProblemSolving/Macchi_Craig_ProblemSolving.docx
+++ b/ProblemSolving/Macchi_Craig_ProblemSolving.docx
@@ -499,7 +499,38 @@
         <w:t>f=8, 10, 16, 18, 24</w:t>
       </w:r>
       <w:r>
-        <w:t xml:space="preserve"> – every 2 &amp; every 4</w:t>
+        <w:t xml:space="preserve"> –</w:t>
+      </w:r>
+      <w:r>
+        <w:t xml:space="preserve"> every 2 &amp; every 6 </w:t>
+      </w:r>
+      <w:r>
+        <w:t>(all even)</w:t>
+      </w:r>
+    </w:p>
+    <w:p>
+      <w:r>
+        <w:t xml:space="preserve">m=3, 7, 11, 15, 19 </w:t>
+      </w:r>
+      <w:r>
+        <w:t>– every 4</w:t>
+      </w:r>
+      <w:r>
+        <w:t xml:space="preserve"> (all odd</w:t>
+      </w:r>
+      <w:r>
+        <w:t>)</w:t>
+      </w:r>
+    </w:p>
+    <w:p>
+      <w:r>
+        <w:t>r = 4, 6, 12, 14, 20</w:t>
+      </w:r>
+      <w:r>
+        <w:t xml:space="preserve"> –</w:t>
+      </w:r>
+      <w:r>
+        <w:t xml:space="preserve"> every 2 &amp; every 6</w:t>
       </w:r>
       <w:r>
         <w:t xml:space="preserve"> </w:t>
@@ -510,43 +541,15 @@
     </w:p>
     <w:p>
       <w:r>
-        <w:t xml:space="preserve">m=3, 7, 11, 15, 19 </w:t>
-      </w:r>
-      <w:r>
-        <w:t>– every 4</w:t>
-      </w:r>
-      <w:r>
-        <w:t xml:space="preserve"> (all odd</w:t>
-      </w:r>
-      <w:r>
-        <w:t>)</w:t>
-      </w:r>
-    </w:p>
-    <w:p>
-      <w:r>
-        <w:t>r = 4, 6, 12, 14, 20</w:t>
-      </w:r>
-      <w:r>
-        <w:t xml:space="preserve"> – every 2 &amp; every 4</w:t>
+        <w:t xml:space="preserve">l=5, 13, 21, 29, 37 </w:t>
+      </w:r>
+      <w:r>
+        <w:t>– every 8</w:t>
       </w:r>
       <w:r>
         <w:t xml:space="preserve"> </w:t>
       </w:r>
       <w:r>
-        <w:t>(all even)</w:t>
-      </w:r>
-    </w:p>
-    <w:p>
-      <w:r>
-        <w:t xml:space="preserve">l=5, 13, 21, 29, 37 </w:t>
-      </w:r>
-      <w:r>
-        <w:t>– every 8</w:t>
-      </w:r>
-      <w:r>
-        <w:t xml:space="preserve"> </w:t>
-      </w:r>
-      <w:r>
         <w:t>(all odd)</w:t>
       </w:r>
     </w:p>
@@ -560,46 +563,65 @@
       </w:r>
       <w:r>
         <w:t>which may help toward</w:t>
+      </w:r>
+      <w:r>
+        <w:t xml:space="preserve"> a solution.</w:t>
+      </w:r>
+    </w:p>
+    <w:p/>
+    <w:p>
+      <w:r>
+        <w:t>In identifying the pattern</w:t>
+      </w:r>
+      <w:r>
+        <w:t>,</w:t>
+      </w:r>
+      <w:r>
+        <w:t xml:space="preserve"> the likely-hood of the solution is that </w:t>
+      </w:r>
+      <w:r>
+        <w:t xml:space="preserve">10, 100, &amp; 1000 will land on the </w:t>
+      </w:r>
+      <w:r>
+        <w:t>ring finger</w:t>
+      </w:r>
+      <w:r>
+        <w:t xml:space="preserve"> or the first finger</w:t>
+      </w:r>
+      <w:r>
+        <w:t>.  They are all even numbers and the pattern for those two fingers are the only even numbers to pan out in the little girl’s counting</w:t>
+      </w:r>
+      <w:r>
+        <w:t xml:space="preserve"> method</w:t>
+      </w:r>
+      <w:r>
+        <w:t>.</w:t>
+      </w:r>
+    </w:p>
+    <w:p>
+      <w:r>
+        <w:t>In attempting to see a differential between the two fingers, I’ve updated further numbers down the line.</w:t>
+      </w:r>
+    </w:p>
+    <w:p/>
+    <w:p>
+      <w:r>
+        <w:t>f=8, 10, 16</w:t>
+      </w:r>
+      <w:r>
+        <w:t>, 18, 24, 26, 32, 34, 40, 42, 48</w:t>
+      </w:r>
+    </w:p>
+    <w:p>
+      <w:r>
+        <w:t>r = 4, 6, 12</w:t>
+      </w:r>
+      <w:r>
+        <w:t>, 14, 20, 22, 28, 30, 36, 38, 44</w:t>
       </w:r>
       <w:bookmarkStart w:id="0" w:name="_GoBack"/>
       <w:bookmarkEnd w:id="0"/>
-      <w:r>
-        <w:t xml:space="preserve"> a solution.</w:t>
-      </w:r>
-    </w:p>
-    <w:p/>
-    <w:p>
-      <w:r>
-        <w:t>In identifying the pattern</w:t>
-      </w:r>
-      <w:r>
-        <w:t>,</w:t>
-      </w:r>
-      <w:r>
-        <w:t xml:space="preserve"> the likely-hood of the solution is that </w:t>
-      </w:r>
-      <w:r>
-        <w:t xml:space="preserve">10, 100, &amp; 1000 will land on the </w:t>
-      </w:r>
-      <w:r>
-        <w:t>ring finger</w:t>
-      </w:r>
-      <w:r>
-        <w:t xml:space="preserve"> or the first finger</w:t>
-      </w:r>
-      <w:r>
-        <w:t>.  They are all even numbers and the pattern for those two fingers are the only even numbers to pan out in the little girl’s counting</w:t>
-      </w:r>
-      <w:r>
-        <w:t xml:space="preserve"> method</w:t>
-      </w:r>
-      <w:r>
-        <w:t>.</w:t>
-      </w:r>
-    </w:p>
-    <w:p/>
-    <w:p/>
-    <w:p/>
+    </w:p>
     <w:p/>
     <w:p/>
     <w:p>
@@ -2229,7 +2251,7 @@
 </file>
 
 <file path=customXml/itemProps1.xml><?xml version="1.0" encoding="utf-8"?>
-<ds:datastoreItem xmlns:ds="http://schemas.openxmlformats.org/officeDocument/2006/customXml" ds:itemID="{CE1E268A-FD24-FC4B-A209-2FE2A02CB05A}">
+<ds:datastoreItem xmlns:ds="http://schemas.openxmlformats.org/officeDocument/2006/customXml" ds:itemID="{B461A87F-14F4-0248-8E82-24103720B798}">
   <ds:schemaRefs>
     <ds:schemaRef ds:uri="http://schemas.openxmlformats.org/officeDocument/2006/bibliography"/>
   </ds:schemaRefs>

</xml_diff>

<commit_message>
Problem 3 - solutions of 10, 100, 1000
</commit_message>
<xml_diff>
--- a/ProblemSolving/Macchi_Craig_ProblemSolving.docx
+++ b/ProblemSolving/Macchi_Craig_ProblemSolving.docx
@@ -598,12 +598,14 @@
         <w:t>.</w:t>
       </w:r>
     </w:p>
+    <w:p/>
     <w:p>
       <w:r>
         <w:t>In attempting to see a differential between the two fingers, I’ve updated further numbers down the line.</w:t>
       </w:r>
     </w:p>
     <w:p/>
+    <w:p/>
     <w:p>
       <w:r>
         <w:t>f=8, 10, 16</w:t>
@@ -619,48 +621,68 @@
       <w:r>
         <w:t>, 14, 20, 22, 28, 30, 36, 38, 44</w:t>
       </w:r>
+    </w:p>
+    <w:p/>
+    <w:p>
+      <w:r>
+        <w:t>In expanding the numbers further, the only benefit I had with this is confirming that the first number in each set + 8 will give you the rest of the numbers.  The same occurred with the secon</w:t>
+      </w:r>
+      <w:r>
+        <w:t>d number in each set</w:t>
+      </w:r>
+      <w:r>
+        <w:t>, the same with the thirds set, and so on.</w:t>
+      </w:r>
+    </w:p>
+    <w:p>
+      <w:r>
+        <w:t>ie:</w:t>
+      </w:r>
+    </w:p>
+    <w:p>
+      <w:r>
+        <w:t>f = f + 8;</w:t>
+      </w:r>
+    </w:p>
+    <w:p>
+      <w:r>
+        <w:t xml:space="preserve">r = r + 8; </w:t>
+      </w:r>
+    </w:p>
+    <w:p>
+      <w:r>
+        <w:t>f</w:t>
+      </w:r>
+      <w:r>
+        <w:t>irst finger = 10</w:t>
+      </w:r>
+    </w:p>
+    <w:p>
+      <w:r>
+        <w:t>first finger =</w:t>
+      </w:r>
+      <w:r>
+        <w:t xml:space="preserve"> </w:t>
+      </w:r>
+      <w:r>
+        <w:t>1000</w:t>
+      </w:r>
+    </w:p>
+    <w:p>
+      <w:r>
+        <w:t>r</w:t>
+      </w:r>
+      <w:r>
+        <w:t>ing finger</w:t>
+      </w:r>
+      <w:r>
+        <w:t xml:space="preserve"> = 100</w:t>
+      </w:r>
+    </w:p>
+    <w:p>
       <w:bookmarkStart w:id="0" w:name="_GoBack"/>
       <w:bookmarkEnd w:id="0"/>
     </w:p>
-    <w:p/>
-    <w:p/>
-    <w:p>
-      <w:r>
-        <w:t>4) Evaluate each potential solution</w:t>
-      </w:r>
-    </w:p>
-    <w:p/>
-    <w:p>
-      <w:r>
-        <w:t>a) Does each solution meet the goals?</w:t>
-      </w:r>
-      <w:r>
-        <w:tab/>
-      </w:r>
-    </w:p>
-    <w:p/>
-    <w:p>
-      <w:r>
-        <w:t>b) Will</w:t>
-      </w:r>
-      <w:r>
-        <w:tab/>
-        <w:t xml:space="preserve">each </w:t>
-      </w:r>
-      <w:r>
-        <w:t>solution wo</w:t>
-      </w:r>
-      <w:r>
-        <w:t xml:space="preserve">rk for ALL </w:t>
-      </w:r>
-      <w:r>
-        <w:t>cases?</w:t>
-      </w:r>
-      <w:r>
-        <w:tab/>
-      </w:r>
-    </w:p>
-    <w:p/>
     <w:p/>
     <w:p>
       <w:r>
@@ -2251,7 +2273,7 @@
 </file>
 
 <file path=customXml/itemProps1.xml><?xml version="1.0" encoding="utf-8"?>
-<ds:datastoreItem xmlns:ds="http://schemas.openxmlformats.org/officeDocument/2006/customXml" ds:itemID="{B461A87F-14F4-0248-8E82-24103720B798}">
+<ds:datastoreItem xmlns:ds="http://schemas.openxmlformats.org/officeDocument/2006/customXml" ds:itemID="{C2992E03-7047-9B41-A444-873F50AD0D96}">
   <ds:schemaRefs>
     <ds:schemaRef ds:uri="http://schemas.openxmlformats.org/officeDocument/2006/bibliography"/>
   </ds:schemaRefs>

</xml_diff>

<commit_message>
Problem 3 - updated solution
</commit_message>
<xml_diff>
--- a/ProblemSolving/Macchi_Craig_ProblemSolving.docx
+++ b/ProblemSolving/Macchi_Craig_ProblemSolving.docx
@@ -92,10 +92,26 @@
         <w:t xml:space="preserve">In order for </w:t>
       </w:r>
       <w:r>
-        <w:t>the solution to work c&amp;p or p&amp;</w:t>
-      </w:r>
-      <w:r>
-        <w:t>s can’t be together.</w:t>
+        <w:t xml:space="preserve">the solution to work </w:t>
+      </w:r>
+      <w:proofErr w:type="spellStart"/>
+      <w:r>
+        <w:t>c&amp;p</w:t>
+      </w:r>
+      <w:proofErr w:type="spellEnd"/>
+      <w:r>
+        <w:t xml:space="preserve"> or </w:t>
+      </w:r>
+      <w:proofErr w:type="spellStart"/>
+      <w:r>
+        <w:t>p&amp;</w:t>
+      </w:r>
+      <w:r>
+        <w:t>s</w:t>
+      </w:r>
+      <w:proofErr w:type="spellEnd"/>
+      <w:r>
+        <w:t xml:space="preserve"> can’t be together.</w:t>
       </w:r>
     </w:p>
     <w:p>
@@ -105,7 +121,15 @@
     </w:p>
     <w:p>
       <w:r>
-        <w:t>Man takes c leaving p&amp;s together = Unsuccessful</w:t>
+        <w:t xml:space="preserve">Man takes c leaving </w:t>
+      </w:r>
+      <w:proofErr w:type="spellStart"/>
+      <w:r>
+        <w:t>p&amp;s</w:t>
+      </w:r>
+      <w:proofErr w:type="spellEnd"/>
+      <w:r>
+        <w:t xml:space="preserve"> together = Unsuccessful</w:t>
       </w:r>
     </w:p>
     <w:p/>
@@ -116,7 +140,15 @@
     </w:p>
     <w:p>
       <w:r>
-        <w:t>Man takes p leaving c&amp;s together = Successful</w:t>
+        <w:t xml:space="preserve">Man takes p leaving </w:t>
+      </w:r>
+      <w:proofErr w:type="spellStart"/>
+      <w:r>
+        <w:t>c&amp;s</w:t>
+      </w:r>
+      <w:proofErr w:type="spellEnd"/>
+      <w:r>
+        <w:t xml:space="preserve"> together = Successful</w:t>
       </w:r>
     </w:p>
     <w:p>
@@ -126,10 +158,18 @@
     </w:p>
     <w:p>
       <w:r>
-        <w:t>Man leaves c&amp;</w:t>
-      </w:r>
-      <w:r>
-        <w:t>p together and going to s = Unsuccessful</w:t>
+        <w:t xml:space="preserve">Man leaves </w:t>
+      </w:r>
+      <w:proofErr w:type="spellStart"/>
+      <w:r>
+        <w:t>c&amp;</w:t>
+      </w:r>
+      <w:r>
+        <w:t>p</w:t>
+      </w:r>
+      <w:proofErr w:type="spellEnd"/>
+      <w:r>
+        <w:t xml:space="preserve"> together and going to s = Unsuccessful</w:t>
       </w:r>
     </w:p>
     <w:p/>
@@ -140,10 +180,18 @@
     </w:p>
     <w:p>
       <w:r>
-        <w:t>Man take s leaving c&amp;</w:t>
-      </w:r>
-      <w:r>
-        <w:t>p together = Unsuccessful</w:t>
+        <w:t xml:space="preserve">Man take s leaving </w:t>
+      </w:r>
+      <w:proofErr w:type="spellStart"/>
+      <w:r>
+        <w:t>c&amp;</w:t>
+      </w:r>
+      <w:r>
+        <w:t>p</w:t>
+      </w:r>
+      <w:proofErr w:type="spellEnd"/>
+      <w:r>
+        <w:t xml:space="preserve"> together = Unsuccessful</w:t>
       </w:r>
     </w:p>
     <w:p/>
@@ -295,9 +343,11 @@
       </w:r>
     </w:p>
     <w:p>
+      <w:proofErr w:type="gramStart"/>
       <w:r>
         <w:t>w</w:t>
       </w:r>
+      <w:proofErr w:type="gramEnd"/>
     </w:p>
     <w:p>
       <w:r>
@@ -314,9 +364,11 @@
       </w:r>
     </w:p>
     <w:p>
+      <w:proofErr w:type="gramStart"/>
       <w:r>
         <w:t>r</w:t>
       </w:r>
+      <w:proofErr w:type="gramEnd"/>
     </w:p>
     <w:p>
       <w:r>
@@ -333,9 +385,11 @@
       </w:r>
     </w:p>
     <w:p>
+      <w:proofErr w:type="gramStart"/>
       <w:r>
         <w:t>l</w:t>
       </w:r>
+      <w:proofErr w:type="gramEnd"/>
     </w:p>
     <w:p>
       <w:r>
@@ -363,13 +417,23 @@
       </w:r>
     </w:p>
     <w:p>
-      <w:r>
-        <w:t>l = black;</w:t>
-      </w:r>
-    </w:p>
-    <w:p>
-      <w:r>
-        <w:t>the potential for the next 9 picks could be l, leaving 10 more socks and only one pair currently.</w:t>
+      <w:proofErr w:type="gramStart"/>
+      <w:r>
+        <w:t>l</w:t>
+      </w:r>
+      <w:proofErr w:type="gramEnd"/>
+      <w:r>
+        <w:t xml:space="preserve"> = black;</w:t>
+      </w:r>
+    </w:p>
+    <w:p>
+      <w:proofErr w:type="gramStart"/>
+      <w:r>
+        <w:t>the</w:t>
+      </w:r>
+      <w:proofErr w:type="gramEnd"/>
+      <w:r>
+        <w:t xml:space="preserve"> potential for the next 9 picks could be l, leaving 10 more socks and only one pair currently.</w:t>
       </w:r>
     </w:p>
     <w:p>
@@ -387,13 +451,23 @@
       </w:r>
     </w:p>
     <w:p>
-      <w:r>
-        <w:t>r=brown;</w:t>
-      </w:r>
-    </w:p>
-    <w:p>
-      <w:r>
-        <w:t>the potential for the next 5 picks could be r, leaving 4 more socks and only 2 pairs currently.</w:t>
+      <w:proofErr w:type="gramStart"/>
+      <w:r>
+        <w:t>r</w:t>
+      </w:r>
+      <w:proofErr w:type="gramEnd"/>
+      <w:r>
+        <w:t>=brown;</w:t>
+      </w:r>
+    </w:p>
+    <w:p>
+      <w:proofErr w:type="gramStart"/>
+      <w:r>
+        <w:t>the</w:t>
+      </w:r>
+      <w:proofErr w:type="gramEnd"/>
+      <w:r>
+        <w:t xml:space="preserve"> potential for the next 5 picks could be r, leaving 4 more socks and only 2 pairs currently.</w:t>
       </w:r>
     </w:p>
     <w:p>
@@ -411,13 +485,23 @@
       </w:r>
     </w:p>
     <w:p>
-      <w:r>
-        <w:t>w = white;</w:t>
-      </w:r>
-    </w:p>
-    <w:p>
-      <w:r>
-        <w:t>the remaining socks are all w, meaning the 18</w:t>
+      <w:proofErr w:type="gramStart"/>
+      <w:r>
+        <w:t>w</w:t>
+      </w:r>
+      <w:proofErr w:type="gramEnd"/>
+      <w:r>
+        <w:t xml:space="preserve"> = white;</w:t>
+      </w:r>
+    </w:p>
+    <w:p>
+      <w:proofErr w:type="gramStart"/>
+      <w:r>
+        <w:t>the</w:t>
+      </w:r>
+      <w:proofErr w:type="gramEnd"/>
+      <w:r>
+        <w:t xml:space="preserve"> remaining socks are all w, meaning the 18</w:t>
       </w:r>
       <w:r>
         <w:rPr>
@@ -484,8 +568,13 @@
     </w:p>
     <w:p/>
     <w:p>
-      <w:r>
-        <w:t>t=1, 9, 17, 25, 33</w:t>
+      <w:proofErr w:type="gramStart"/>
+      <w:r>
+        <w:t>t</w:t>
+      </w:r>
+      <w:proofErr w:type="gramEnd"/>
+      <w:r>
+        <w:t>=1, 9, 17, 25, 33</w:t>
       </w:r>
       <w:r>
         <w:t xml:space="preserve"> - every 8</w:t>
@@ -495,8 +584,19 @@
       </w:r>
     </w:p>
     <w:p>
-      <w:r>
-        <w:t>f=8, 10, 16, 18, 24</w:t>
+      <w:proofErr w:type="gramStart"/>
+      <w:r>
+        <w:t>f</w:t>
+      </w:r>
+      <w:proofErr w:type="gramEnd"/>
+      <w:r>
+        <w:t>=</w:t>
+      </w:r>
+      <w:r>
+        <w:t xml:space="preserve">2, </w:t>
+      </w:r>
+      <w:r>
+        <w:t>8, 10, 16, 18, 24</w:t>
       </w:r>
       <w:r>
         <w:t xml:space="preserve"> –</w:t>
@@ -509,8 +609,13 @@
       </w:r>
     </w:p>
     <w:p>
-      <w:r>
-        <w:t xml:space="preserve">m=3, 7, 11, 15, 19 </w:t>
+      <w:proofErr w:type="gramStart"/>
+      <w:r>
+        <w:t>m</w:t>
+      </w:r>
+      <w:proofErr w:type="gramEnd"/>
+      <w:r>
+        <w:t xml:space="preserve">=3, 7, 11, 15, 19 </w:t>
       </w:r>
       <w:r>
         <w:t>– every 4</w:t>
@@ -523,8 +628,13 @@
       </w:r>
     </w:p>
     <w:p>
-      <w:r>
-        <w:t>r = 4, 6, 12, 14, 20</w:t>
+      <w:proofErr w:type="gramStart"/>
+      <w:r>
+        <w:t>r</w:t>
+      </w:r>
+      <w:proofErr w:type="gramEnd"/>
+      <w:r>
+        <w:t xml:space="preserve"> = 4, 6, 12, 14, 20</w:t>
       </w:r>
       <w:r>
         <w:t xml:space="preserve"> –</w:t>
@@ -540,8 +650,13 @@
       </w:r>
     </w:p>
     <w:p>
-      <w:r>
-        <w:t xml:space="preserve">l=5, 13, 21, 29, 37 </w:t>
+      <w:proofErr w:type="gramStart"/>
+      <w:r>
+        <w:t>l</w:t>
+      </w:r>
+      <w:proofErr w:type="gramEnd"/>
+      <w:r>
+        <w:t xml:space="preserve">=5, 13, 21, 29, 37 </w:t>
       </w:r>
       <w:r>
         <w:t>– every 8</w:t>
@@ -607,16 +722,32 @@
     <w:p/>
     <w:p/>
     <w:p>
-      <w:r>
-        <w:t>f=8, 10, 16</w:t>
+      <w:proofErr w:type="gramStart"/>
+      <w:r>
+        <w:t>f</w:t>
+      </w:r>
+      <w:proofErr w:type="gramEnd"/>
+      <w:r>
+        <w:t>=</w:t>
+      </w:r>
+      <w:r>
+        <w:t xml:space="preserve">2, </w:t>
+      </w:r>
+      <w:r>
+        <w:t>8, 10, 16</w:t>
       </w:r>
       <w:r>
         <w:t>, 18, 24, 26, 32, 34, 40, 42, 48</w:t>
       </w:r>
     </w:p>
     <w:p>
-      <w:r>
-        <w:t>r = 4, 6, 12</w:t>
+      <w:proofErr w:type="gramStart"/>
+      <w:r>
+        <w:t>r</w:t>
+      </w:r>
+      <w:proofErr w:type="gramEnd"/>
+      <w:r>
+        <w:t xml:space="preserve"> = 4, 6, 12</w:t>
       </w:r>
       <w:r>
         <w:t>, 14, 20, 22, 28, 30, 36, 38, 44</w:t>
@@ -635,104 +766,255 @@
       </w:r>
     </w:p>
     <w:p>
-      <w:r>
-        <w:t>ie:</w:t>
-      </w:r>
-    </w:p>
-    <w:p>
-      <w:r>
-        <w:t>f = f + 8;</w:t>
-      </w:r>
-    </w:p>
-    <w:p>
-      <w:r>
-        <w:t xml:space="preserve">r = r + 8; </w:t>
-      </w:r>
-    </w:p>
-    <w:p>
+      <w:proofErr w:type="spellStart"/>
+      <w:proofErr w:type="gramStart"/>
+      <w:r>
+        <w:t>ie</w:t>
+      </w:r>
+      <w:proofErr w:type="gramEnd"/>
+      <w:r>
+        <w:t>:</w:t>
+      </w:r>
+    </w:p>
+    <w:p>
+      <w:proofErr w:type="spellEnd"/>
+      <w:proofErr w:type="gramStart"/>
       <w:r>
         <w:t>f</w:t>
       </w:r>
-      <w:r>
-        <w:t>irst finger = 10</w:t>
-      </w:r>
-    </w:p>
-    <w:p>
-      <w:r>
-        <w:t>first finger =</w:t>
-      </w:r>
-      <w:r>
-        <w:t xml:space="preserve"> </w:t>
+      <w:proofErr w:type="gramEnd"/>
+      <w:r>
+        <w:t xml:space="preserve"> = f + 8;</w:t>
+      </w:r>
+    </w:p>
+    <w:p>
+      <w:proofErr w:type="gramStart"/>
+      <w:r>
+        <w:t>r</w:t>
+      </w:r>
+      <w:proofErr w:type="gramEnd"/>
+      <w:r>
+        <w:t xml:space="preserve"> = r + 8; </w:t>
+      </w:r>
+    </w:p>
+    <w:p>
+      <w:proofErr w:type="gramStart"/>
+      <w:r>
+        <w:t>f</w:t>
+      </w:r>
+      <w:r>
+        <w:t>irst</w:t>
+      </w:r>
+      <w:proofErr w:type="gramEnd"/>
+      <w:r>
+        <w:t xml:space="preserve"> finger = 10</w:t>
+      </w:r>
+    </w:p>
+    <w:p>
+      <w:proofErr w:type="gramStart"/>
+      <w:r>
+        <w:t>first</w:t>
+      </w:r>
+      <w:proofErr w:type="gramEnd"/>
+      <w:r>
+        <w:t xml:space="preserve"> finger = </w:t>
       </w:r>
       <w:r>
         <w:t>1000</w:t>
       </w:r>
     </w:p>
     <w:p>
+      <w:proofErr w:type="gramStart"/>
       <w:r>
         <w:t>r</w:t>
       </w:r>
       <w:r>
-        <w:t>ing finger</w:t>
+        <w:t>ing</w:t>
+      </w:r>
+      <w:proofErr w:type="gramEnd"/>
+      <w:r>
+        <w:t xml:space="preserve"> finger</w:t>
       </w:r>
       <w:r>
         <w:t xml:space="preserve"> = 100</w:t>
       </w:r>
     </w:p>
+    <w:p/>
+    <w:p>
+      <w:r>
+        <w:t>While this isn’t the most efficient solution, I do believe it gets to the results.  I take the first number in each set and add it to 8 until I hit 10, 100, or 1000</w:t>
+      </w:r>
+      <w:r>
+        <w:t xml:space="preserve"> (calculator helps!)</w:t>
+      </w:r>
+      <w:r>
+        <w:t>.</w:t>
+      </w:r>
+    </w:p>
+    <w:p>
+      <w:proofErr w:type="spellStart"/>
+      <w:proofErr w:type="gramStart"/>
+      <w:r>
+        <w:t>ie</w:t>
+      </w:r>
+      <w:proofErr w:type="spellEnd"/>
+      <w:proofErr w:type="gramEnd"/>
+      <w:r>
+        <w:t>:</w:t>
+      </w:r>
+    </w:p>
+    <w:p>
+      <w:proofErr w:type="gramStart"/>
+      <w:r>
+        <w:t>f</w:t>
+      </w:r>
+      <w:proofErr w:type="gramEnd"/>
+      <w:r>
+        <w:t xml:space="preserve"> = 2;</w:t>
+      </w:r>
+    </w:p>
+    <w:p>
+      <w:r>
+        <w:t>2+8 = 10;</w:t>
+      </w:r>
+    </w:p>
+    <w:p>
+      <w:proofErr w:type="gramStart"/>
+      <w:r>
+        <w:t>f</w:t>
+      </w:r>
+      <w:proofErr w:type="gramEnd"/>
+      <w:r>
+        <w:t xml:space="preserve"> = 10;</w:t>
+      </w:r>
+    </w:p>
+    <w:p>
+      <w:proofErr w:type="gramStart"/>
+      <w:r>
+        <w:t>first</w:t>
+      </w:r>
+      <w:proofErr w:type="gramEnd"/>
+      <w:r>
+        <w:t xml:space="preserve"> finger = 10;</w:t>
+      </w:r>
+    </w:p>
+    <w:p/>
+    <w:p>
+      <w:proofErr w:type="gramStart"/>
+      <w:r>
+        <w:t>r</w:t>
+      </w:r>
+      <w:proofErr w:type="gramEnd"/>
+      <w:r>
+        <w:t xml:space="preserve"> = 4;</w:t>
+      </w:r>
+    </w:p>
+    <w:p>
+      <w:r>
+        <w:t>4 + 8 + 8 + 8 + 8 + 8 + 8 + 8 + 8 + 8 + 8 + 8 + 8=100;</w:t>
+      </w:r>
+    </w:p>
+    <w:p>
+      <w:proofErr w:type="gramStart"/>
+      <w:r>
+        <w:t>r</w:t>
+      </w:r>
+      <w:proofErr w:type="gramEnd"/>
+      <w:r>
+        <w:t xml:space="preserve"> = 100;</w:t>
+      </w:r>
+    </w:p>
+    <w:p>
+      <w:proofErr w:type="gramStart"/>
+      <w:r>
+        <w:t>ring</w:t>
+      </w:r>
+      <w:proofErr w:type="gramEnd"/>
+      <w:r>
+        <w:t xml:space="preserve"> finger = 100;</w:t>
+      </w:r>
+    </w:p>
+    <w:p/>
+    <w:p>
+      <w:r>
+        <w:t>Now you probably ask, am I going to write out eight 125 times to figure out 1000?  No, because above is a nice check system, but from above you can prove there is a basic math system to figure out any number.</w:t>
+      </w:r>
+    </w:p>
+    <w:p/>
+    <w:p>
+      <w:r>
+        <w:t>The equation is:</w:t>
+      </w:r>
+    </w:p>
+    <w:p>
+      <w:proofErr w:type="gramStart"/>
+      <w:r>
+        <w:t>x</w:t>
+      </w:r>
+      <w:proofErr w:type="gramEnd"/>
+      <w:r>
+        <w:t>= even number;</w:t>
+      </w:r>
+    </w:p>
+    <w:p>
+      <w:proofErr w:type="gramStart"/>
+      <w:r>
+        <w:t>x</w:t>
+      </w:r>
+      <w:proofErr w:type="gramEnd"/>
+      <w:r>
+        <w:t>/8 = y</w:t>
+      </w:r>
+    </w:p>
+    <w:p>
+      <w:proofErr w:type="gramStart"/>
+      <w:r>
+        <w:t>drop</w:t>
+      </w:r>
+      <w:proofErr w:type="gramEnd"/>
+      <w:r>
+        <w:t xml:space="preserve"> remainder, of y if it exists</w:t>
+      </w:r>
+    </w:p>
+    <w:p>
+      <w:proofErr w:type="gramStart"/>
+      <w:r>
+        <w:t>y</w:t>
+      </w:r>
+      <w:proofErr w:type="gramEnd"/>
+      <w:r>
+        <w:t xml:space="preserve"> * 8 = n;</w:t>
+      </w:r>
+    </w:p>
+    <w:p>
+      <w:proofErr w:type="gramStart"/>
+      <w:r>
+        <w:t>x</w:t>
+      </w:r>
+      <w:proofErr w:type="gramEnd"/>
+      <w:r>
+        <w:t xml:space="preserve"> – n = </w:t>
+      </w:r>
+      <w:r>
+        <w:t>set number for finger</w:t>
+      </w:r>
+      <w:r>
+        <w:t>;</w:t>
+      </w:r>
+    </w:p>
+    <w:p/>
     <w:p>
       <w:bookmarkStart w:id="0" w:name="_GoBack"/>
-      <w:bookmarkEnd w:id="0"/>
-    </w:p>
-    <w:p/>
-    <w:p>
-      <w:r>
-        <w:t xml:space="preserve">5) Choose a solution and develop a plan to implement </w:t>
-      </w:r>
-      <w:r>
-        <w:t>it.</w:t>
-      </w:r>
-      <w:r>
-        <w:tab/>
-      </w:r>
-    </w:p>
-    <w:p/>
-    <w:p>
-      <w:r>
-        <w:t>a</w:t>
-      </w:r>
-      <w:r>
-        <w:t>) Explain the solution in full.</w:t>
-      </w:r>
-    </w:p>
-    <w:p/>
-    <w:p>
-      <w:r>
-        <w:t>b) Describe some test cases</w:t>
-      </w:r>
-      <w:r>
-        <w:tab/>
-        <w:t>you tried out to make sure it works. (You</w:t>
-      </w:r>
-      <w:r>
-        <w:tab/>
-        <w:t>can</w:t>
-      </w:r>
-      <w:r>
-        <w:tab/>
-        <w:t>include drawings and diagrams as part of</w:t>
-      </w:r>
-      <w:r>
-        <w:tab/>
-        <w:t>your explanation as long as</w:t>
-      </w:r>
-      <w:r>
-        <w:tab/>
-        <w:t xml:space="preserve">they are clearly communicating the </w:t>
-      </w:r>
-      <w:r>
-        <w:t>solution).</w:t>
-      </w:r>
-    </w:p>
+      <w:proofErr w:type="gramStart"/>
+      <w:r>
+        <w:t>f</w:t>
+      </w:r>
+      <w:proofErr w:type="gramEnd"/>
+      <w:r>
+        <w:t xml:space="preserve"> = </w:t>
+      </w:r>
+    </w:p>
+    <w:bookmarkEnd w:id="0"/>
     <w:sectPr>
       <w:headerReference w:type="even" r:id="rId8"/>
       <w:headerReference w:type="default" r:id="rId9"/>
@@ -2273,7 +2555,7 @@
 </file>
 
 <file path=customXml/itemProps1.xml><?xml version="1.0" encoding="utf-8"?>
-<ds:datastoreItem xmlns:ds="http://schemas.openxmlformats.org/officeDocument/2006/customXml" ds:itemID="{C2992E03-7047-9B41-A444-873F50AD0D96}">
+<ds:datastoreItem xmlns:ds="http://schemas.openxmlformats.org/officeDocument/2006/customXml" ds:itemID="{47F99B88-14C3-7246-841B-AECD01EEA8E3}">
   <ds:schemaRefs>
     <ds:schemaRef ds:uri="http://schemas.openxmlformats.org/officeDocument/2006/bibliography"/>
   </ds:schemaRefs>

</xml_diff>

<commit_message>
Problem 3 - applied tests to solutions
</commit_message>
<xml_diff>
--- a/ProblemSolving/Macchi_Craig_ProblemSolving.docx
+++ b/ProblemSolving/Macchi_Craig_ProblemSolving.docx
@@ -720,7 +720,10 @@
       </w:r>
     </w:p>
     <w:p/>
-    <w:p/>
+    <w:p>
+      <w:bookmarkStart w:id="0" w:name="_GoBack"/>
+      <w:bookmarkEnd w:id="0"/>
+    </w:p>
     <w:p>
       <w:proofErr w:type="gramStart"/>
       <w:r>
@@ -1004,17 +1007,298 @@
     </w:p>
     <w:p/>
     <w:p>
-      <w:bookmarkStart w:id="0" w:name="_GoBack"/>
+      <w:r>
+        <w:t>To apply this to 10, I would have situation below:</w:t>
+      </w:r>
+    </w:p>
+    <w:p/>
+    <w:p>
+      <w:proofErr w:type="gramStart"/>
+      <w:r>
+        <w:t>x</w:t>
+      </w:r>
+      <w:proofErr w:type="gramEnd"/>
+      <w:r>
+        <w:t>= 10;</w:t>
+      </w:r>
+    </w:p>
+    <w:p>
+      <w:r>
+        <w:t>10/8 = 1.25;</w:t>
+      </w:r>
+    </w:p>
+    <w:p>
+      <w:proofErr w:type="gramStart"/>
+      <w:r>
+        <w:t>drop</w:t>
+      </w:r>
+      <w:proofErr w:type="gramEnd"/>
+      <w:r>
+        <w:t xml:space="preserve"> .25 = 1;</w:t>
+      </w:r>
+    </w:p>
+    <w:p>
+      <w:r>
+        <w:t>1 * 8 = 8;</w:t>
+      </w:r>
+    </w:p>
+    <w:p>
+      <w:r>
+        <w:t>10</w:t>
+      </w:r>
+      <w:r>
+        <w:t xml:space="preserve"> –</w:t>
+      </w:r>
+      <w:r>
+        <w:t xml:space="preserve"> 8 = 2</w:t>
+      </w:r>
+      <w:r>
+        <w:t>;</w:t>
+      </w:r>
+    </w:p>
+    <w:p/>
+    <w:p>
+      <w:r>
+        <w:t>2 = first finger;</w:t>
+      </w:r>
+    </w:p>
+    <w:p>
+      <w:proofErr w:type="gramStart"/>
+      <w:r>
+        <w:t>which</w:t>
+      </w:r>
+      <w:proofErr w:type="gramEnd"/>
+      <w:r>
+        <w:t xml:space="preserve"> means</w:t>
+      </w:r>
+    </w:p>
+    <w:p>
+      <w:r>
+        <w:t>10 = first finger;</w:t>
+      </w:r>
+    </w:p>
+    <w:p/>
+    <w:p>
+      <w:proofErr w:type="gramStart"/>
+      <w:r>
+        <w:t>sets</w:t>
+      </w:r>
+      <w:proofErr w:type="gramEnd"/>
+      <w:r>
+        <w:t>:</w:t>
+      </w:r>
+    </w:p>
+    <w:p>
       <w:proofErr w:type="gramStart"/>
       <w:r>
         <w:t>f</w:t>
       </w:r>
       <w:proofErr w:type="gramEnd"/>
       <w:r>
-        <w:t xml:space="preserve"> = </w:t>
-      </w:r>
-    </w:p>
-    <w:bookmarkEnd w:id="0"/>
+        <w:t>=(</w:t>
+      </w:r>
+      <w:r>
+        <w:t>0,</w:t>
+      </w:r>
+      <w:r>
+        <w:t>2, 8, 10, 16, 18, 24, 26, 32, 34, 40, 42, 48)</w:t>
+      </w:r>
+    </w:p>
+    <w:p>
+      <w:proofErr w:type="gramStart"/>
+      <w:r>
+        <w:t>r</w:t>
+      </w:r>
+      <w:proofErr w:type="gramEnd"/>
+      <w:r>
+        <w:t xml:space="preserve"> = (4, 6, 12, 14, 20, 22, 28, 30, 36, 38, 44)</w:t>
+      </w:r>
+    </w:p>
+    <w:p/>
+    <w:p/>
+    <w:p>
+      <w:r>
+        <w:t>For 100:</w:t>
+      </w:r>
+    </w:p>
+    <w:p/>
+    <w:p>
+      <w:proofErr w:type="gramStart"/>
+      <w:r>
+        <w:t>x</w:t>
+      </w:r>
+      <w:proofErr w:type="gramEnd"/>
+      <w:r>
+        <w:t>=100;</w:t>
+      </w:r>
+    </w:p>
+    <w:p>
+      <w:r>
+        <w:t>100/8 = 12.5;</w:t>
+      </w:r>
+    </w:p>
+    <w:p>
+      <w:proofErr w:type="gramStart"/>
+      <w:r>
+        <w:t>drop</w:t>
+      </w:r>
+      <w:proofErr w:type="gramEnd"/>
+      <w:r>
+        <w:t xml:space="preserve"> .5 = 12.</w:t>
+      </w:r>
+    </w:p>
+    <w:p>
+      <w:r>
+        <w:t>12*8= 96;</w:t>
+      </w:r>
+    </w:p>
+    <w:p>
+      <w:r>
+        <w:t>100-96 = 4;</w:t>
+      </w:r>
+    </w:p>
+    <w:p>
+      <w:r>
+        <w:t>4= ring finger;</w:t>
+      </w:r>
+    </w:p>
+    <w:p>
+      <w:proofErr w:type="gramStart"/>
+      <w:r>
+        <w:t>which</w:t>
+      </w:r>
+      <w:proofErr w:type="gramEnd"/>
+      <w:r>
+        <w:t xml:space="preserve"> means 100 = ring finger;</w:t>
+      </w:r>
+    </w:p>
+    <w:p/>
+    <w:p>
+      <w:proofErr w:type="gramStart"/>
+      <w:r>
+        <w:t>sets</w:t>
+      </w:r>
+      <w:proofErr w:type="gramEnd"/>
+      <w:r>
+        <w:t>:</w:t>
+      </w:r>
+    </w:p>
+    <w:p>
+      <w:proofErr w:type="gramStart"/>
+      <w:r>
+        <w:t>f</w:t>
+      </w:r>
+      <w:proofErr w:type="gramEnd"/>
+      <w:r>
+        <w:t>=(</w:t>
+      </w:r>
+      <w:r>
+        <w:t xml:space="preserve">0, </w:t>
+      </w:r>
+      <w:r>
+        <w:t>2, 8, 10, 16, 18, 24, 26, 32, 34, 40, 42, 48)</w:t>
+      </w:r>
+    </w:p>
+    <w:p>
+      <w:proofErr w:type="gramStart"/>
+      <w:r>
+        <w:t>r</w:t>
+      </w:r>
+      <w:proofErr w:type="gramEnd"/>
+      <w:r>
+        <w:t xml:space="preserve"> = (4, 6, 12, 14, 20, 22, 28, 30, 36, 38, 44)</w:t>
+      </w:r>
+    </w:p>
+    <w:p/>
+    <w:p>
+      <w:r>
+        <w:t>For 1000:</w:t>
+      </w:r>
+    </w:p>
+    <w:p/>
+    <w:p>
+      <w:proofErr w:type="gramStart"/>
+      <w:r>
+        <w:t>x</w:t>
+      </w:r>
+      <w:proofErr w:type="gramEnd"/>
+      <w:r>
+        <w:t>=1000;</w:t>
+      </w:r>
+    </w:p>
+    <w:p>
+      <w:r>
+        <w:t>1000/8 = 125;</w:t>
+      </w:r>
+    </w:p>
+    <w:p>
+      <w:r>
+        <w:t>125*8 = 1000;</w:t>
+      </w:r>
+    </w:p>
+    <w:p>
+      <w:r>
+        <w:t>1000-1000 = 0;</w:t>
+      </w:r>
+    </w:p>
+    <w:p>
+      <w:r>
+        <w:t>0 = first finger;</w:t>
+      </w:r>
+    </w:p>
+    <w:p>
+      <w:proofErr w:type="gramStart"/>
+      <w:r>
+        <w:t>which</w:t>
+      </w:r>
+      <w:proofErr w:type="gramEnd"/>
+      <w:r>
+        <w:t xml:space="preserve"> means 1000 = first finger;</w:t>
+      </w:r>
+    </w:p>
+    <w:p/>
+    <w:p>
+      <w:proofErr w:type="gramStart"/>
+      <w:r>
+        <w:t>sets</w:t>
+      </w:r>
+      <w:proofErr w:type="gramEnd"/>
+      <w:r>
+        <w:t>:</w:t>
+      </w:r>
+    </w:p>
+    <w:p>
+      <w:proofErr w:type="gramStart"/>
+      <w:r>
+        <w:t>f</w:t>
+      </w:r>
+      <w:proofErr w:type="gramEnd"/>
+      <w:r>
+        <w:t>=(</w:t>
+      </w:r>
+      <w:r>
+        <w:t xml:space="preserve">0, </w:t>
+      </w:r>
+      <w:r>
+        <w:t>2, 8, 10, 16, 18, 24, 26, 32, 34, 40, 42, 48)</w:t>
+      </w:r>
+    </w:p>
+    <w:p>
+      <w:proofErr w:type="gramStart"/>
+      <w:r>
+        <w:t>r</w:t>
+      </w:r>
+      <w:proofErr w:type="gramEnd"/>
+      <w:r>
+        <w:t xml:space="preserve"> = (4, 6, 12, 14, 20, 22, 28, 30, 36, 38, 44)</w:t>
+      </w:r>
+    </w:p>
+    <w:p/>
+    <w:p>
+      <w:r>
+        <w:t>The theory and equation work to find the 3 solutions provided.  I am sure if this is applicable to odd numbers, but at least this would solve half of the problems, if we were asked to evaluate any number.</w:t>
+      </w:r>
+    </w:p>
     <w:sectPr>
       <w:headerReference w:type="even" r:id="rId8"/>
       <w:headerReference w:type="default" r:id="rId9"/>
@@ -2555,7 +2839,7 @@
 </file>
 
 <file path=customXml/itemProps1.xml><?xml version="1.0" encoding="utf-8"?>
-<ds:datastoreItem xmlns:ds="http://schemas.openxmlformats.org/officeDocument/2006/customXml" ds:itemID="{47F99B88-14C3-7246-841B-AECD01EEA8E3}">
+<ds:datastoreItem xmlns:ds="http://schemas.openxmlformats.org/officeDocument/2006/customXml" ds:itemID="{1C9D7B3F-4BE6-D84B-8BB6-1AB3E64CBE82}">
   <ds:schemaRefs>
     <ds:schemaRef ds:uri="http://schemas.openxmlformats.org/officeDocument/2006/bibliography"/>
   </ds:schemaRefs>

</xml_diff>